<commit_message>
docs: update system design docs, and create sequence diagram
</commit_message>
<xml_diff>
--- a/system_design.docx
+++ b/system_design.docx
@@ -24,7 +24,16 @@
     <w:p/>
     <w:p>
       <w:r>
-        <w:t>Mutual funds publish PDF reports (quarterly, semi-annual, annual) with heterogeneous layouts. The objective is to build a configurable, scalable system that extracts structured data from the **“Schedule of Investments”** section across many fund families (e.g., GSAM, BlackRock, and others).</w:t>
+        <w:t xml:space="preserve">Mutual funds publish PDF reports (quarterly, semi-annual, annual) with heterogeneous layouts. The objective is to build a configurable, scalable system that extracts structured data from the </w:t>
+      </w:r>
+      <w:r>
+        <w:rPr>
+          <w:b/>
+        </w:rPr>
+        <w:t>“Schedule of Investments”</w:t>
+      </w:r>
+      <w:r>
+        <w:t xml:space="preserve"> section across many fund families (e.g., GSAM, BlackRock, and others).</w:t>
       </w:r>
     </w:p>
     <w:p/>
@@ -35,63 +44,117 @@
     </w:p>
     <w:p/>
     <w:p>
-      <w:r>
-        <w:t>- Support **hundreds of funds** with minimal per-fund engineering effort.</w:t>
+      <w:pPr>
+        <w:pStyle w:val="ListBullet"/>
+      </w:pPr>
+      <w:r>
+        <w:t xml:space="preserve">Support </w:t>
+      </w:r>
+      <w:r>
+        <w:rPr>
+          <w:b/>
+        </w:rPr>
+        <w:t>hundreds of funds</w:t>
+      </w:r>
+      <w:r>
+        <w:t xml:space="preserve"> with minimal per-fund engineering effort.</w:t>
       </w:r>
     </w:p>
     <w:p>
-      <w:r>
-        <w:t>- Produce **structured data outputs** (JSON/CSV/plain text) with:</w:t>
+      <w:pPr>
+        <w:pStyle w:val="ListBullet"/>
+      </w:pPr>
+      <w:r>
+        <w:t xml:space="preserve">Produce </w:t>
+      </w:r>
+      <w:r>
+        <w:rPr>
+          <w:b/>
+        </w:rPr>
+        <w:t>structured data outputs</w:t>
+      </w:r>
+      <w:r>
+        <w:t xml:space="preserve"> (JSON/CSV/plain text) with:</w:t>
       </w:r>
     </w:p>
     <w:p>
-      <w:r>
-        <w:t xml:space="preserve">  - Fund name</w:t>
+      <w:pPr>
+        <w:pStyle w:val="ListBullet"/>
+      </w:pPr>
+      <w:r>
+        <w:t>Fund name</w:t>
       </w:r>
     </w:p>
     <w:p>
-      <w:r>
-        <w:t xml:space="preserve">  - Report as-of-date</w:t>
+      <w:pPr>
+        <w:pStyle w:val="ListBullet"/>
+      </w:pPr>
+      <w:r>
+        <w:t>Report as-of-date</w:t>
       </w:r>
     </w:p>
     <w:p>
-      <w:r>
-        <w:t xml:space="preserve">  - For each holding in Schedule of Investments:</w:t>
+      <w:pPr>
+        <w:pStyle w:val="ListBullet"/>
+      </w:pPr>
+      <w:r>
+        <w:t>For each holding in Schedule of Investments:</w:t>
       </w:r>
     </w:p>
     <w:p>
-      <w:r>
-        <w:t xml:space="preserve">    - Security name</w:t>
+      <w:pPr>
+        <w:pStyle w:val="ListBullet"/>
+      </w:pPr>
+      <w:r>
+        <w:t>Security name</w:t>
       </w:r>
     </w:p>
     <w:p>
-      <w:r>
-        <w:t xml:space="preserve">    - Security type</w:t>
+      <w:pPr>
+        <w:pStyle w:val="ListBullet"/>
+      </w:pPr>
+      <w:r>
+        <w:t>Security type</w:t>
       </w:r>
     </w:p>
     <w:p>
-      <w:r>
-        <w:t xml:space="preserve">    - Country (ISO3)</w:t>
+      <w:pPr>
+        <w:pStyle w:val="ListBullet"/>
+      </w:pPr>
+      <w:r>
+        <w:t>Country (ISO3)</w:t>
       </w:r>
     </w:p>
     <w:p>
-      <w:r>
-        <w:t xml:space="preserve">    - Sector</w:t>
+      <w:pPr>
+        <w:pStyle w:val="ListBullet"/>
+      </w:pPr>
+      <w:r>
+        <w:t>Sector</w:t>
       </w:r>
     </w:p>
     <w:p>
-      <w:r>
-        <w:t xml:space="preserve">    - Number of shares</w:t>
+      <w:pPr>
+        <w:pStyle w:val="ListBullet"/>
+      </w:pPr>
+      <w:r>
+        <w:t>Number of shares</w:t>
       </w:r>
     </w:p>
     <w:p>
-      <w:r>
-        <w:t xml:space="preserve">    - Principal</w:t>
+      <w:pPr>
+        <w:pStyle w:val="ListBullet"/>
+      </w:pPr>
+      <w:r>
+        <w:t>Principal</w:t>
       </w:r>
     </w:p>
     <w:p>
-      <w:r>
-        <w:t xml:space="preserve">    - Market value</w:t>
+      <w:pPr>
+        <w:pStyle w:val="ListBullet"/>
+      </w:pPr>
+      <w:r>
+        <w:t>Market value</w:t>
       </w:r>
     </w:p>
     <w:p/>
@@ -102,13 +165,19 @@
     </w:p>
     <w:p/>
     <w:p>
-      <w:r>
-        <w:t>- GSAM semi-annual report example (emerging markets equity fund).</w:t>
+      <w:pPr>
+        <w:pStyle w:val="ListBullet"/>
+      </w:pPr>
+      <w:r>
+        <w:t>GSAM semi-annual report example (emerging markets equity fund).</w:t>
       </w:r>
     </w:p>
     <w:p>
-      <w:r>
-        <w:t>- BlackRock International Fund quarterly/annual report.</w:t>
+      <w:pPr>
+        <w:pStyle w:val="ListBullet"/>
+      </w:pPr>
+      <w:r>
+        <w:t>BlackRock International Fund quarterly/annual report.</w:t>
       </w:r>
     </w:p>
     <w:p/>
@@ -124,28 +193,73 @@
     <w:p/>
     <w:p>
       <w:r>
-        <w:t>Key idea: a **configuration-driven pipeline** that separates:</w:t>
+        <w:t xml:space="preserve">Key idea: a </w:t>
+      </w:r>
+      <w:r>
+        <w:rPr>
+          <w:b/>
+        </w:rPr>
+        <w:t>configuration-driven pipeline</w:t>
+      </w:r>
+      <w:r>
+        <w:t xml:space="preserve"> that separates:</w:t>
       </w:r>
     </w:p>
     <w:p/>
     <w:p>
-      <w:r>
-        <w:t>- Generic PDF parsing and table extraction.</w:t>
+      <w:pPr>
+        <w:pStyle w:val="ListBullet"/>
+      </w:pPr>
+      <w:r>
+        <w:t>Generic PDF parsing and table extraction.</w:t>
       </w:r>
     </w:p>
     <w:p>
-      <w:r>
-        <w:t>- Fund-specific **layout profiles** (YAML/JSON configs).</w:t>
+      <w:pPr>
+        <w:pStyle w:val="ListBullet"/>
+      </w:pPr>
+      <w:r>
+        <w:t xml:space="preserve">Fund-specific </w:t>
+      </w:r>
+      <w:r>
+        <w:rPr>
+          <w:b/>
+        </w:rPr>
+        <w:t>layout profiles</w:t>
+      </w:r>
+      <w:r>
+        <w:t xml:space="preserve"> (YAML/JSON configs).</w:t>
       </w:r>
     </w:p>
     <w:p>
-      <w:r>
-        <w:t>- A **validation + manual review** layer.</w:t>
+      <w:pPr>
+        <w:pStyle w:val="ListBullet"/>
+      </w:pPr>
+      <w:r>
+        <w:t xml:space="preserve">A </w:t>
+      </w:r>
+      <w:r>
+        <w:rPr>
+          <w:b/>
+        </w:rPr>
+        <w:t>validation + manual review</w:t>
+      </w:r>
+      <w:r>
+        <w:t xml:space="preserve"> layer.</w:t>
       </w:r>
     </w:p>
     <w:p>
-      <w:r>
-        <w:t>- **Selective AI/ML** only where deterministic rules are insufficient.</w:t>
+      <w:pPr>
+        <w:pStyle w:val="ListBullet"/>
+      </w:pPr>
+      <w:r>
+        <w:rPr>
+          <w:b/>
+        </w:rPr>
+        <w:t>Selective AI/ML</w:t>
+      </w:r>
+      <w:r>
+        <w:t xml:space="preserve"> only where deterministic rules are insufficient.</w:t>
       </w:r>
     </w:p>
     <w:p/>
@@ -208,73 +322,181 @@
     </w:p>
     <w:p/>
     <w:p>
-      <w:r>
-        <w:t>- **Application architecture**:</w:t>
+      <w:pPr>
+        <w:pStyle w:val="ListBullet"/>
+      </w:pPr>
+      <w:r>
+        <w:rPr>
+          <w:b/>
+        </w:rPr>
+        <w:t>Application architecture</w:t>
+      </w:r>
+      <w:r>
+        <w:t>:</w:t>
       </w:r>
     </w:p>
     <w:p>
-      <w:r>
-        <w:t xml:space="preserve">  - Start with a **single monolithic service** (one deployable app) that exposes all APIs (ingestion, extraction orchestration, config management, validation, review) and runs background jobs.</w:t>
+      <w:pPr>
+        <w:pStyle w:val="ListBullet"/>
+      </w:pPr>
+      <w:r>
+        <w:t xml:space="preserve">Start with a </w:t>
+      </w:r>
+      <w:r>
+        <w:rPr>
+          <w:b/>
+        </w:rPr>
+        <w:t>single monolithic service</w:t>
+      </w:r>
+      <w:r>
+        <w:t xml:space="preserve"> (one deployable app) that exposes all APIs (ingestion, extraction orchestration, config management, validation, review) and runs background jobs.</w:t>
       </w:r>
     </w:p>
     <w:p>
-      <w:r>
-        <w:t xml:space="preserve">  - Rationale: this is primarily an internal/administrative tool with low expected concurrency, so a monolith minimizes operational complexity and hosting cost while still being easy to modularize internally.</w:t>
+      <w:pPr>
+        <w:pStyle w:val="ListBullet"/>
+      </w:pPr>
+      <w:r>
+        <w:t>Rationale: this is primarily an internal/administrative tool with low expected concurrency, so a monolith minimizes operational complexity and hosting cost while still being easy to modularize internally.</w:t>
       </w:r>
     </w:p>
     <w:p>
-      <w:r>
-        <w:t>- **Compute**:</w:t>
+      <w:pPr>
+        <w:pStyle w:val="ListBullet"/>
+      </w:pPr>
+      <w:r>
+        <w:rPr>
+          <w:b/>
+        </w:rPr>
+        <w:t>Compute</w:t>
+      </w:r>
+      <w:r>
+        <w:t>:</w:t>
       </w:r>
     </w:p>
     <w:p>
-      <w:r>
-        <w:t xml:space="preserve">  - Deploy the monolith on a single **DigitalOcean droplet** (or similar low-cost VPS), sized to handle batch workloads (CPU-optimized if OCR and AI are used heavily).</w:t>
+      <w:pPr>
+        <w:pStyle w:val="ListBullet"/>
+      </w:pPr>
+      <w:r>
+        <w:t xml:space="preserve">Deploy the monolith on a single </w:t>
+      </w:r>
+      <w:r>
+        <w:rPr>
+          <w:b/>
+        </w:rPr>
+        <w:t>DigitalOcean droplet</w:t>
+      </w:r>
+      <w:r>
+        <w:t xml:space="preserve"> (or similar low-cost VPS), sized to handle batch workloads (CPU-optimized if OCR and AI are used heavily).</w:t>
       </w:r>
     </w:p>
     <w:p>
-      <w:r>
-        <w:t xml:space="preserve">  - Horizontally scale later (multiple droplets behind a load balancer) only if usage or SLAs require it.</w:t>
+      <w:pPr>
+        <w:pStyle w:val="ListBullet"/>
+      </w:pPr>
+      <w:r>
+        <w:t>Horizontally scale later (multiple droplets behind a load balancer) only if usage or SLAs require it.</w:t>
       </w:r>
     </w:p>
     <w:p>
-      <w:r>
-        <w:t>- **Database**:</w:t>
+      <w:pPr>
+        <w:pStyle w:val="ListBullet"/>
+      </w:pPr>
+      <w:r>
+        <w:rPr>
+          <w:b/>
+        </w:rPr>
+        <w:t>Database</w:t>
+      </w:r>
+      <w:r>
+        <w:t>:</w:t>
       </w:r>
     </w:p>
     <w:p>
-      <w:r>
-        <w:t xml:space="preserve">  - Use **PostgreSQL** as the primary datastore for reports, configs, holdings, validation results, and audit logs.</w:t>
+      <w:pPr>
+        <w:pStyle w:val="ListBullet"/>
+      </w:pPr>
+      <w:r>
+        <w:t xml:space="preserve">Use </w:t>
+      </w:r>
+      <w:r>
+        <w:rPr>
+          <w:b/>
+        </w:rPr>
+        <w:t>PostgreSQL</w:t>
+      </w:r>
+      <w:r>
+        <w:t xml:space="preserve"> as the primary datastore for reports, configs, holdings, validation results, and audit logs.</w:t>
       </w:r>
     </w:p>
     <w:p>
-      <w:r>
-        <w:t xml:space="preserve">  - To minimize cost initially, run PostgreSQL on the same droplet (with regular backups); if reliability needs increase, migrate to a low-tier managed PostgreSQL offering.</w:t>
+      <w:pPr>
+        <w:pStyle w:val="ListBullet"/>
+      </w:pPr>
+      <w:r>
+        <w:t>To minimize cost initially, run PostgreSQL on the same droplet (with regular backups); if reliability needs increase, migrate to a low-tier managed PostgreSQL offering.</w:t>
       </w:r>
     </w:p>
     <w:p>
-      <w:r>
-        <w:t>- **Object storage**:</w:t>
+      <w:pPr>
+        <w:pStyle w:val="ListBullet"/>
+      </w:pPr>
+      <w:r>
+        <w:rPr>
+          <w:b/>
+        </w:rPr>
+        <w:t>Object storage</w:t>
+      </w:r>
+      <w:r>
+        <w:t>:</w:t>
       </w:r>
     </w:p>
     <w:p>
-      <w:r>
-        <w:t xml:space="preserve">  - Store raw PDFs and derived artifacts (e.g., OCR text snapshots) in a low-cost object store such as **Backblaze B2** (or similar) for cheaper per-GB pricing than major cloud providers.</w:t>
+      <w:pPr>
+        <w:pStyle w:val="ListBullet"/>
+      </w:pPr>
+      <w:r>
+        <w:t xml:space="preserve">Store raw PDFs and derived artifacts (e.g., OCR text snapshots) in a low-cost object store such as </w:t>
+      </w:r>
+      <w:r>
+        <w:rPr>
+          <w:b/>
+        </w:rPr>
+        <w:t>Backblaze B2</w:t>
+      </w:r>
+      <w:r>
+        <w:t xml:space="preserve"> (or similar) for cheaper per-GB pricing than major cloud providers.</w:t>
       </w:r>
     </w:p>
     <w:p>
-      <w:r>
-        <w:t xml:space="preserve">  - Keep only URLs/keys in PostgreSQL, never large blobs.</w:t>
+      <w:pPr>
+        <w:pStyle w:val="ListBullet"/>
+      </w:pPr>
+      <w:r>
+        <w:t>Keep only URLs/keys in PostgreSQL, never large blobs.</w:t>
       </w:r>
     </w:p>
     <w:p>
-      <w:r>
-        <w:t>- **Asynchronous processing**:</w:t>
+      <w:pPr>
+        <w:pStyle w:val="ListBullet"/>
+      </w:pPr>
+      <w:r>
+        <w:rPr>
+          <w:b/>
+        </w:rPr>
+        <w:t>Asynchronous processing</w:t>
+      </w:r>
+      <w:r>
+        <w:t>:</w:t>
       </w:r>
     </w:p>
     <w:p>
-      <w:r>
-        <w:t xml:space="preserve">  - Use a lightweight queue (e.g., Redis-backed worker or a simple job table in PostgreSQL) to schedule extraction and validation jobs without introducing extra infrastructure cost.</w:t>
+      <w:pPr>
+        <w:pStyle w:val="ListBullet"/>
+      </w:pPr>
+      <w:r>
+        <w:t>Use a lightweight queue (e.g., Redis-backed worker or a simple job table in PostgreSQL) to schedule extraction and validation jobs without introducing extra infrastructure cost.</w:t>
       </w:r>
     </w:p>
     <w:p/>
@@ -304,58 +526,158 @@
     </w:p>
     <w:p/>
     <w:p>
-      <w:r>
-        <w:t>- Expose APIs to accept PDFs:</w:t>
+      <w:pPr>
+        <w:pStyle w:val="ListBullet"/>
+      </w:pPr>
+      <w:r>
+        <w:t>Expose APIs to accept PDFs:</w:t>
       </w:r>
     </w:p>
     <w:p>
-      <w:r>
-        <w:t xml:space="preserve">  - **Report ingestion**: single or batched uploads of mutual fund reports.</w:t>
+      <w:pPr>
+        <w:pStyle w:val="ListBullet"/>
+      </w:pPr>
+      <w:r>
+        <w:rPr>
+          <w:b/>
+        </w:rPr>
+        <w:t>Report ingestion</w:t>
+      </w:r>
+      <w:r>
+        <w:t>: single or batched uploads of mutual fund reports.</w:t>
       </w:r>
     </w:p>
     <w:p>
-      <w:r>
-        <w:t xml:space="preserve">  - **Config samples**: single or batched uploads of sample PDFs used to craft new layout configs.</w:t>
+      <w:pPr>
+        <w:pStyle w:val="ListBullet"/>
+      </w:pPr>
+      <w:r>
+        <w:rPr>
+          <w:b/>
+        </w:rPr>
+        <w:t>Config samples</w:t>
+      </w:r>
+      <w:r>
+        <w:t>: single or batched uploads of sample PDFs used to craft new layout configs.</w:t>
       </w:r>
     </w:p>
     <w:p>
-      <w:r>
-        <w:t>- Store raw PDFs in an **object store** (e.g., S3/GCS/Azure Blob) with stable URLs.</w:t>
+      <w:pPr>
+        <w:pStyle w:val="ListBullet"/>
+      </w:pPr>
+      <w:r>
+        <w:t xml:space="preserve">Store raw PDFs in an </w:t>
+      </w:r>
+      <w:r>
+        <w:rPr>
+          <w:b/>
+        </w:rPr>
+        <w:t>object store</w:t>
+      </w:r>
+      <w:r>
+        <w:t xml:space="preserve"> (e.g., S3/GCS/Azure Blob) with stable URLs.</w:t>
       </w:r>
     </w:p>
     <w:p>
-      <w:r>
-        <w:t>- Maintain metadata in a **relational database**:</w:t>
+      <w:pPr>
+        <w:pStyle w:val="ListBullet"/>
+      </w:pPr>
+      <w:r>
+        <w:t xml:space="preserve">Maintain metadata in a </w:t>
+      </w:r>
+      <w:r>
+        <w:rPr>
+          <w:b/>
+        </w:rPr>
+        <w:t>relational database</w:t>
+      </w:r>
+      <w:r>
+        <w:t>:</w:t>
       </w:r>
     </w:p>
     <w:p>
-      <w:r>
-        <w:t xml:space="preserve">  - `reports(id, fund_family, object_url, status, as_of_date, fund_name_guess, ...)`</w:t>
+      <w:pPr>
+        <w:pStyle w:val="ListBullet"/>
+      </w:pPr>
+      <w:r>
+        <w:rPr>
+          <w:rFonts w:ascii="Consolas" w:hAnsi="Consolas"/>
+          <w:sz w:val="18"/>
+        </w:rPr>
+        <w:t>reports(id, fund_family, object_url, status, as_of_date, fund_name_guess, ...)</w:t>
       </w:r>
     </w:p>
     <w:p>
-      <w:r>
-        <w:t xml:space="preserve">  - `config_samples(id, object_url, layout_id_guess, status, ...)`</w:t>
+      <w:pPr>
+        <w:pStyle w:val="ListBullet"/>
+      </w:pPr>
+      <w:r>
+        <w:rPr>
+          <w:rFonts w:ascii="Consolas" w:hAnsi="Consolas"/>
+          <w:sz w:val="18"/>
+        </w:rPr>
+        <w:t>config_samples(id, object_url, layout_id_guess, status, ...)</w:t>
       </w:r>
     </w:p>
     <w:p>
-      <w:r>
-        <w:t>- Enqueue **asynchronous jobs** for extraction or config generation when files are uploaded.</w:t>
+      <w:pPr>
+        <w:pStyle w:val="ListBullet"/>
+      </w:pPr>
+      <w:r>
+        <w:t xml:space="preserve">Enqueue </w:t>
+      </w:r>
+      <w:r>
+        <w:rPr>
+          <w:b/>
+        </w:rPr>
+        <w:t>asynchronous jobs</w:t>
+      </w:r>
+      <w:r>
+        <w:t xml:space="preserve"> for extraction or config generation when files are uploaded.</w:t>
       </w:r>
     </w:p>
     <w:p>
-      <w:r>
-        <w:t>- Run a PDF processing stack inside extraction workers:</w:t>
+      <w:pPr>
+        <w:pStyle w:val="ListBullet"/>
+      </w:pPr>
+      <w:r>
+        <w:t>Run a PDF processing stack inside extraction workers:</w:t>
       </w:r>
     </w:p>
     <w:p>
-      <w:r>
-        <w:t xml:space="preserve">  - Primary: text extraction library (e.g., `pdfplumber`/`pdfminer`) to obtain per-page text.</w:t>
+      <w:pPr>
+        <w:pStyle w:val="ListBullet"/>
+      </w:pPr>
+      <w:r>
+        <w:t xml:space="preserve">Primary: text extraction library (e.g., </w:t>
+      </w:r>
+      <w:r>
+        <w:rPr>
+          <w:rFonts w:ascii="Consolas" w:hAnsi="Consolas"/>
+          <w:sz w:val="18"/>
+        </w:rPr>
+        <w:t>pdfplumber</w:t>
+      </w:r>
+      <w:r>
+        <w:t>/</w:t>
+      </w:r>
+      <w:r>
+        <w:rPr>
+          <w:rFonts w:ascii="Consolas" w:hAnsi="Consolas"/>
+          <w:sz w:val="18"/>
+        </w:rPr>
+        <w:t>pdfminer</w:t>
+      </w:r>
+      <w:r>
+        <w:t>) to obtain per-page text.</w:t>
       </w:r>
     </w:p>
     <w:p>
-      <w:r>
-        <w:t xml:space="preserve">  - OCR fallback for scanned/image-only PDFs (see Section 3.6).</w:t>
+      <w:pPr>
+        <w:pStyle w:val="ListBullet"/>
+      </w:pPr>
+      <w:r>
+        <w:t>OCR fallback for scanned/image-only PDFs (see Section 3.6).</w:t>
       </w:r>
     </w:p>
     <w:p/>
@@ -377,7 +699,16 @@
     <w:p/>
     <w:p>
       <w:r>
-        <w:t>Goal: determine which **layout profile** to use for a given PDF.</w:t>
+        <w:t xml:space="preserve">Goal: determine which </w:t>
+      </w:r>
+      <w:r>
+        <w:rPr>
+          <w:b/>
+        </w:rPr>
+        <w:t>layout profile</w:t>
+      </w:r>
+      <w:r>
+        <w:t xml:space="preserve"> to use for a given PDF.</w:t>
       </w:r>
     </w:p>
     <w:p/>
@@ -388,28 +719,111 @@
     </w:p>
     <w:p/>
     <w:p>
-      <w:r>
-        <w:t>- Use **heuristics** and/or a lightweight classifier on the first N pages:</w:t>
+      <w:pPr>
+        <w:pStyle w:val="ListBullet"/>
+      </w:pPr>
+      <w:r>
+        <w:t xml:space="preserve">Use </w:t>
+      </w:r>
+      <w:r>
+        <w:rPr>
+          <w:b/>
+        </w:rPr>
+        <w:t>heuristics</w:t>
+      </w:r>
+      <w:r>
+        <w:t xml:space="preserve"> and/or a lightweight classifier on the first N pages:</w:t>
       </w:r>
     </w:p>
     <w:p>
-      <w:r>
-        <w:t xml:space="preserve">  - Look for key phrases like `"Schedule of Investments"`, fund family names, or distinctive headers.</w:t>
+      <w:pPr>
+        <w:pStyle w:val="ListBullet"/>
+      </w:pPr>
+      <w:r>
+        <w:t xml:space="preserve">Look for key phrases like </w:t>
+      </w:r>
+      <w:r>
+        <w:rPr>
+          <w:rFonts w:ascii="Consolas" w:hAnsi="Consolas"/>
+          <w:sz w:val="18"/>
+        </w:rPr>
+        <w:t>"Schedule of Investments"</w:t>
+      </w:r>
+      <w:r>
+        <w:t>, fund family names, or distinctive headers.</w:t>
       </w:r>
     </w:p>
     <w:p>
-      <w:r>
-        <w:t xml:space="preserve">  - Match against known layout configs by `layout_id`.</w:t>
+      <w:pPr>
+        <w:pStyle w:val="ListBullet"/>
+      </w:pPr>
+      <w:r>
+        <w:t xml:space="preserve">Match against known layout configs by </w:t>
+      </w:r>
+      <w:r>
+        <w:rPr>
+          <w:rFonts w:ascii="Consolas" w:hAnsi="Consolas"/>
+          <w:sz w:val="18"/>
+        </w:rPr>
+        <w:t>layout_id</w:t>
+      </w:r>
+      <w:r>
+        <w:t>.</w:t>
       </w:r>
     </w:p>
     <w:p>
-      <w:r>
-        <w:t>- Optionally user to **force** a specific `layout_id` at ingestion time.</w:t>
+      <w:pPr>
+        <w:pStyle w:val="ListBullet"/>
+      </w:pPr>
+      <w:r>
+        <w:t xml:space="preserve">Optionally user to </w:t>
+      </w:r>
+      <w:r>
+        <w:rPr>
+          <w:b/>
+        </w:rPr>
+        <w:t>force</w:t>
+      </w:r>
+      <w:r>
+        <w:t xml:space="preserve"> a specific </w:t>
+      </w:r>
+      <w:r>
+        <w:rPr>
+          <w:rFonts w:ascii="Consolas" w:hAnsi="Consolas"/>
+          <w:sz w:val="18"/>
+        </w:rPr>
+        <w:t>layout_id</w:t>
+      </w:r>
+      <w:r>
+        <w:t xml:space="preserve"> at ingestion time.</w:t>
       </w:r>
     </w:p>
     <w:p>
-      <w:r>
-        <w:t>- Persist the selected or guessed `layout_id` in the `reports` metadata.</w:t>
+      <w:pPr>
+        <w:pStyle w:val="ListBullet"/>
+      </w:pPr>
+      <w:r>
+        <w:t xml:space="preserve">Persist the selected or guessed </w:t>
+      </w:r>
+      <w:r>
+        <w:rPr>
+          <w:rFonts w:ascii="Consolas" w:hAnsi="Consolas"/>
+          <w:sz w:val="18"/>
+        </w:rPr>
+        <w:t>layout_id</w:t>
+      </w:r>
+      <w:r>
+        <w:t xml:space="preserve"> in the </w:t>
+      </w:r>
+      <w:r>
+        <w:rPr>
+          <w:rFonts w:ascii="Consolas" w:hAnsi="Consolas"/>
+          <w:sz w:val="18"/>
+        </w:rPr>
+        <w:t>reports</w:t>
+      </w:r>
+      <w:r>
+        <w:t xml:space="preserve"> metadata.</w:t>
       </w:r>
     </w:p>
     <w:p/>
@@ -420,8 +834,28 @@
     </w:p>
     <w:p/>
     <w:p>
-      <w:r>
-        <w:t>- `layout_id` / `layout_config` reference for the extraction workers to use.</w:t>
+      <w:pPr>
+        <w:pStyle w:val="ListBullet"/>
+      </w:pPr>
+      <w:r>
+        <w:rPr>
+          <w:rFonts w:ascii="Consolas" w:hAnsi="Consolas"/>
+          <w:sz w:val="18"/>
+        </w:rPr>
+        <w:t>layout_id</w:t>
+      </w:r>
+      <w:r>
+        <w:t xml:space="preserve"> / </w:t>
+      </w:r>
+      <w:r>
+        <w:rPr>
+          <w:rFonts w:ascii="Consolas" w:hAnsi="Consolas"/>
+          <w:sz w:val="18"/>
+        </w:rPr>
+        <w:t>layout_config</w:t>
+      </w:r>
+      <w:r>
+        <w:t xml:space="preserve"> reference for the extraction workers to use.</w:t>
       </w:r>
     </w:p>
     <w:p/>
@@ -437,7 +871,16 @@
     <w:p/>
     <w:p>
       <w:r>
-        <w:t>A **layout config** is a YAML/JSON document describing how to parse the Schedule of Investments for a particular fund layout. These configs are stored in a central repository (e.g., database + Git-backed files) and loaded by extraction workers at runtime.</w:t>
+        <w:t xml:space="preserve">A </w:t>
+      </w:r>
+      <w:r>
+        <w:rPr>
+          <w:b/>
+        </w:rPr>
+        <w:t>layout config</w:t>
+      </w:r>
+      <w:r>
+        <w:t xml:space="preserve"> is a YAML/JSON document describing how to parse the Schedule of Investments for a particular fund layout. These configs are stored in a central repository (e.g., database + Git-backed files) and loaded by extraction workers at runtime.</w:t>
       </w:r>
     </w:p>
     <w:p/>
@@ -448,63 +891,259 @@
     </w:p>
     <w:p/>
     <w:p>
-      <w:r>
-        <w:t>- **Section detection**:</w:t>
+      <w:pPr>
+        <w:pStyle w:val="ListBullet"/>
+      </w:pPr>
+      <w:r>
+        <w:rPr>
+          <w:b/>
+        </w:rPr>
+        <w:t>Section detection</w:t>
+      </w:r>
+      <w:r>
+        <w:t>:</w:t>
       </w:r>
     </w:p>
     <w:p>
-      <w:r>
-        <w:t xml:space="preserve">  - `schedule_header`: phrase to locate the Schedule of Investments (e.g., `"Schedule of Investments"`).</w:t>
+      <w:pPr>
+        <w:pStyle w:val="ListBullet"/>
+      </w:pPr>
+      <w:r>
+        <w:rPr>
+          <w:rFonts w:ascii="Consolas" w:hAnsi="Consolas"/>
+          <w:sz w:val="18"/>
+        </w:rPr>
+        <w:t>schedule_header</w:t>
+      </w:r>
+      <w:r>
+        <w:t xml:space="preserve">: phrase to locate the Schedule of Investments (e.g., </w:t>
+      </w:r>
+      <w:r>
+        <w:rPr>
+          <w:rFonts w:ascii="Consolas" w:hAnsi="Consolas"/>
+          <w:sz w:val="18"/>
+        </w:rPr>
+        <w:t>"Schedule of Investments"</w:t>
+      </w:r>
+      <w:r>
+        <w:t>).</w:t>
       </w:r>
     </w:p>
     <w:p>
-      <w:r>
-        <w:t>- **Table structure**:</w:t>
+      <w:pPr>
+        <w:pStyle w:val="ListBullet"/>
+      </w:pPr>
+      <w:r>
+        <w:rPr>
+          <w:b/>
+        </w:rPr>
+        <w:t>Table structure</w:t>
+      </w:r>
+      <w:r>
+        <w:t>:</w:t>
       </w:r>
     </w:p>
     <w:p>
-      <w:r>
-        <w:t xml:space="preserve">  - `layout.type`: hints about row structure, e.g. `two_column_multiline_shares_first`.</w:t>
+      <w:pPr>
+        <w:pStyle w:val="ListBullet"/>
+      </w:pPr>
+      <w:r>
+        <w:rPr>
+          <w:rFonts w:ascii="Consolas" w:hAnsi="Consolas"/>
+          <w:sz w:val="18"/>
+        </w:rPr>
+        <w:t>layout.type</w:t>
+      </w:r>
+      <w:r>
+        <w:t xml:space="preserve">: hints about row structure, e.g. </w:t>
+      </w:r>
+      <w:r>
+        <w:rPr>
+          <w:rFonts w:ascii="Consolas" w:hAnsi="Consolas"/>
+          <w:sz w:val="18"/>
+        </w:rPr>
+        <w:t>two_column_multiline_shares_first</w:t>
+      </w:r>
+      <w:r>
+        <w:t>.</w:t>
       </w:r>
     </w:p>
     <w:p>
-      <w:r>
-        <w:t xml:space="preserve">  - `layout.columns`: number of vertical columns on each page (e.g., 1, 2, 3).</w:t>
+      <w:pPr>
+        <w:pStyle w:val="ListBullet"/>
+      </w:pPr>
+      <w:r>
+        <w:rPr>
+          <w:rFonts w:ascii="Consolas" w:hAnsi="Consolas"/>
+          <w:sz w:val="18"/>
+        </w:rPr>
+        <w:t>layout.columns</w:t>
+      </w:r>
+      <w:r>
+        <w:t>: number of vertical columns on each page (e.g., 1, 2, 3).</w:t>
       </w:r>
     </w:p>
     <w:p>
-      <w:r>
-        <w:t xml:space="preserve">  - `layout.shares_token_index` / `layout.value_token_index`: which numeric tokens map to shares/principal vs. market value.</w:t>
+      <w:pPr>
+        <w:pStyle w:val="ListBullet"/>
+      </w:pPr>
+      <w:r>
+        <w:rPr>
+          <w:rFonts w:ascii="Consolas" w:hAnsi="Consolas"/>
+          <w:sz w:val="18"/>
+        </w:rPr>
+        <w:t>layout.shares_token_index</w:t>
+      </w:r>
+      <w:r>
+        <w:t xml:space="preserve"> / </w:t>
+      </w:r>
+      <w:r>
+        <w:rPr>
+          <w:rFonts w:ascii="Consolas" w:hAnsi="Consolas"/>
+          <w:sz w:val="18"/>
+        </w:rPr>
+        <w:t>layout.value_token_index</w:t>
+      </w:r>
+      <w:r>
+        <w:t>: which numeric tokens map to shares/principal vs. market value.</w:t>
       </w:r>
     </w:p>
     <w:p>
-      <w:r>
-        <w:t>- **Instrument headers**:</w:t>
+      <w:pPr>
+        <w:pStyle w:val="ListBullet"/>
+      </w:pPr>
+      <w:r>
+        <w:rPr>
+          <w:b/>
+        </w:rPr>
+        <w:t>Instrument headers</w:t>
+      </w:r>
+      <w:r>
+        <w:t>:</w:t>
       </w:r>
     </w:p>
     <w:p>
-      <w:r>
-        <w:t xml:space="preserve">  - `instrument_headers`: mapping from raw section headings to normalized `security_type` values.</w:t>
+      <w:pPr>
+        <w:pStyle w:val="ListBullet"/>
+      </w:pPr>
+      <w:r>
+        <w:rPr>
+          <w:rFonts w:ascii="Consolas" w:hAnsi="Consolas"/>
+          <w:sz w:val="18"/>
+        </w:rPr>
+        <w:t>instrument_headers</w:t>
+      </w:r>
+      <w:r>
+        <w:t xml:space="preserve">: mapping from raw section headings to normalized </w:t>
+      </w:r>
+      <w:r>
+        <w:rPr>
+          <w:rFonts w:ascii="Consolas" w:hAnsi="Consolas"/>
+          <w:sz w:val="18"/>
+        </w:rPr>
+        <w:t>security_type</w:t>
+      </w:r>
+      <w:r>
+        <w:t xml:space="preserve"> values.</w:t>
       </w:r>
     </w:p>
     <w:p>
-      <w:r>
-        <w:t>- **Stop / noise rules**:</w:t>
+      <w:pPr>
+        <w:pStyle w:val="ListBullet"/>
+      </w:pPr>
+      <w:r>
+        <w:rPr>
+          <w:b/>
+        </w:rPr>
+        <w:t>Stop / noise rules</w:t>
+      </w:r>
+      <w:r>
+        <w:t>:</w:t>
       </w:r>
     </w:p>
     <w:p>
-      <w:r>
-        <w:t xml:space="preserve">  - `stop_line_prefixes`: page-local prefixes that indicate the end of holdings (e.g., `"Total Long-Term Investments"`).</w:t>
+      <w:pPr>
+        <w:pStyle w:val="ListBullet"/>
+      </w:pPr>
+      <w:r>
+        <w:rPr>
+          <w:rFonts w:ascii="Consolas" w:hAnsi="Consolas"/>
+          <w:sz w:val="18"/>
+        </w:rPr>
+        <w:t>stop_line_prefixes</w:t>
+      </w:r>
+      <w:r>
+        <w:t xml:space="preserve">: page-local prefixes that indicate the end of holdings (e.g., </w:t>
+      </w:r>
+      <w:r>
+        <w:rPr>
+          <w:rFonts w:ascii="Consolas" w:hAnsi="Consolas"/>
+          <w:sz w:val="18"/>
+        </w:rPr>
+        <w:t>"Total Long-Term Investments"</w:t>
+      </w:r>
+      <w:r>
+        <w:t>).</w:t>
       </w:r>
     </w:p>
     <w:p>
-      <w:r>
-        <w:t xml:space="preserve">  - `stop_line_contains`: substrings that indicate we should stop reading holdings on that page.</w:t>
+      <w:pPr>
+        <w:pStyle w:val="ListBullet"/>
+      </w:pPr>
+      <w:r>
+        <w:rPr>
+          <w:rFonts w:ascii="Consolas" w:hAnsi="Consolas"/>
+          <w:sz w:val="18"/>
+        </w:rPr>
+        <w:t>stop_line_contains</w:t>
+      </w:r>
+      <w:r>
+        <w:t>: substrings that indicate we should stop reading holdings on that page.</w:t>
       </w:r>
     </w:p>
     <w:p>
-      <w:r>
-        <w:t xml:space="preserve">  - `noise_prefixes`: lines to ignore (e.g., `(Cost: $...`, `Other Assets`, `Net Assets`).</w:t>
+      <w:pPr>
+        <w:pStyle w:val="ListBullet"/>
+      </w:pPr>
+      <w:r>
+        <w:rPr>
+          <w:rFonts w:ascii="Consolas" w:hAnsi="Consolas"/>
+          <w:sz w:val="18"/>
+        </w:rPr>
+        <w:t>noise_prefixes</w:t>
+      </w:r>
+      <w:r>
+        <w:t xml:space="preserve">: lines to ignore (e.g., </w:t>
+      </w:r>
+      <w:r>
+        <w:rPr>
+          <w:rFonts w:ascii="Consolas" w:hAnsi="Consolas"/>
+          <w:sz w:val="18"/>
+        </w:rPr>
+        <w:t>(Cost: $...</w:t>
+      </w:r>
+      <w:r>
+        <w:t xml:space="preserve">, </w:t>
+      </w:r>
+      <w:r>
+        <w:rPr>
+          <w:rFonts w:ascii="Consolas" w:hAnsi="Consolas"/>
+          <w:sz w:val="18"/>
+        </w:rPr>
+        <w:t>Other Assets</w:t>
+      </w:r>
+      <w:r>
+        <w:t xml:space="preserve">, </w:t>
+      </w:r>
+      <w:r>
+        <w:rPr>
+          <w:rFonts w:ascii="Consolas" w:hAnsi="Consolas"/>
+          <w:sz w:val="18"/>
+        </w:rPr>
+        <w:t>Net Assets</w:t>
+      </w:r>
+      <w:r>
+        <w:t>).</w:t>
       </w:r>
     </w:p>
     <w:p/>
@@ -515,8 +1154,11 @@
     </w:p>
     <w:p/>
     <w:p>
-      <w:r>
-        <w:t>- Onboarding a new fund = authoring/editing a config file, not writing parser code.</w:t>
+      <w:pPr>
+        <w:pStyle w:val="ListBullet"/>
+      </w:pPr>
+      <w:r>
+        <w:t>Onboarding a new fund = authoring/editing a config file, not writing parser code.</w:t>
       </w:r>
     </w:p>
     <w:p/>
@@ -537,8 +1179,30 @@
     </w:p>
     <w:p/>
     <w:p>
-      <w:r>
-        <w:t>- Given a parsed PDF (text per page) and a `layout_config`, locate and extract holdings from the Schedule of Investments using a **single generic extraction engine**.</w:t>
+      <w:pPr>
+        <w:pStyle w:val="ListBullet"/>
+      </w:pPr>
+      <w:r>
+        <w:t xml:space="preserve">Given a parsed PDF (text per page) and a </w:t>
+      </w:r>
+      <w:r>
+        <w:rPr>
+          <w:rFonts w:ascii="Consolas" w:hAnsi="Consolas"/>
+          <w:sz w:val="18"/>
+        </w:rPr>
+        <w:t>layout_config</w:t>
+      </w:r>
+      <w:r>
+        <w:t xml:space="preserve">, locate and extract holdings from the Schedule of Investments using a </w:t>
+      </w:r>
+      <w:r>
+        <w:rPr>
+          <w:b/>
+        </w:rPr>
+        <w:t>single generic extraction engine</w:t>
+      </w:r>
+      <w:r>
+        <w:t>.</w:t>
       </w:r>
     </w:p>
     <w:p/>
@@ -550,87 +1214,263 @@
     <w:p/>
     <w:p>
       <w:r>
-        <w:t>1. **Locate anchor pages**:</w:t>
+        <w:t xml:space="preserve">1. </w:t>
+      </w:r>
+      <w:r>
+        <w:rPr>
+          <w:b/>
+        </w:rPr>
+        <w:t>Locate anchor pages</w:t>
+      </w:r>
+      <w:r>
+        <w:t>:</w:t>
       </w:r>
     </w:p>
     <w:p>
-      <w:r>
-        <w:t xml:space="preserve">   - Scan all pages and mark those whose text contains the `schedule_header`.</w:t>
+      <w:pPr>
+        <w:pStyle w:val="ListBullet"/>
+      </w:pPr>
+      <w:r>
+        <w:t xml:space="preserve">Scan all pages and mark those whose text contains the </w:t>
+      </w:r>
+      <w:r>
+        <w:rPr>
+          <w:rFonts w:ascii="Consolas" w:hAnsi="Consolas"/>
+          <w:sz w:val="18"/>
+        </w:rPr>
+        <w:t>schedule_header</w:t>
+      </w:r>
+      <w:r>
+        <w:t>.</w:t>
       </w:r>
     </w:p>
     <w:p>
       <w:r>
-        <w:t>2. **Expand to full range**:</w:t>
+        <w:t xml:space="preserve">2. </w:t>
+      </w:r>
+      <w:r>
+        <w:rPr>
+          <w:b/>
+        </w:rPr>
+        <w:t>Expand to full range</w:t>
+      </w:r>
+      <w:r>
+        <w:t>:</w:t>
       </w:r>
     </w:p>
     <w:p>
-      <w:r>
-        <w:t xml:space="preserve">   - Take the min and max anchor page indices for the schedule.</w:t>
+      <w:pPr>
+        <w:pStyle w:val="ListBullet"/>
+      </w:pPr>
+      <w:r>
+        <w:t>Take the min and max anchor page indices for the schedule.</w:t>
       </w:r>
     </w:p>
     <w:p>
-      <w:r>
-        <w:t xml:space="preserve">   - For every page in this inclusive range, decide whether it "looks like" a holdings page (based on header fragments and numeric-line heuristics) and include it.</w:t>
+      <w:pPr>
+        <w:pStyle w:val="ListBullet"/>
+      </w:pPr>
+      <w:r>
+        <w:t>For every page in this inclusive range, decide whether it "looks like" a holdings page (based on header fragments and numeric-line heuristics) and include it.</w:t>
       </w:r>
     </w:p>
     <w:p>
       <w:r>
-        <w:t>3. **Column splitting**:</w:t>
+        <w:t xml:space="preserve">3. </w:t>
+      </w:r>
+      <w:r>
+        <w:rPr>
+          <w:b/>
+        </w:rPr>
+        <w:t>Column splitting</w:t>
+      </w:r>
+      <w:r>
+        <w:t>:</w:t>
       </w:r>
     </w:p>
     <w:p>
-      <w:r>
-        <w:t xml:space="preserve">   - For each selected page, split it into `N` equal-width vertical regions, where `N = layout.columns`.</w:t>
+      <w:pPr>
+        <w:pStyle w:val="ListBullet"/>
+      </w:pPr>
+      <w:r>
+        <w:t xml:space="preserve">For each selected page, split it into </w:t>
+      </w:r>
+      <w:r>
+        <w:rPr>
+          <w:rFonts w:ascii="Consolas" w:hAnsi="Consolas"/>
+          <w:sz w:val="18"/>
+        </w:rPr>
+        <w:t>N</w:t>
+      </w:r>
+      <w:r>
+        <w:t xml:space="preserve"> equal-width vertical regions, where </w:t>
+      </w:r>
+      <w:r>
+        <w:rPr>
+          <w:rFonts w:ascii="Consolas" w:hAnsi="Consolas"/>
+          <w:sz w:val="18"/>
+        </w:rPr>
+        <w:t>N = layout.columns</w:t>
+      </w:r>
+      <w:r>
+        <w:t>.</w:t>
       </w:r>
     </w:p>
     <w:p>
-      <w:r>
-        <w:t xml:space="preserve">   - Process each region as an independent column/table to correctly handle 2–3 column layouts.</w:t>
+      <w:pPr>
+        <w:pStyle w:val="ListBullet"/>
+      </w:pPr>
+      <w:r>
+        <w:t>Process each region as an independent column/table to correctly handle 2–3 column layouts.</w:t>
       </w:r>
     </w:p>
     <w:p>
       <w:r>
-        <w:t>4. **Line-by-line parsing**:</w:t>
+        <w:t xml:space="preserve">4. </w:t>
+      </w:r>
+      <w:r>
+        <w:rPr>
+          <w:b/>
+        </w:rPr>
+        <w:t>Line-by-line parsing</w:t>
+      </w:r>
+      <w:r>
+        <w:t>:</w:t>
       </w:r>
     </w:p>
     <w:p>
-      <w:r>
-        <w:t xml:space="preserve">   - Iterate text lines within each column region.</w:t>
+      <w:pPr>
+        <w:pStyle w:val="ListBullet"/>
+      </w:pPr>
+      <w:r>
+        <w:t>Iterate text lines within each column region.</w:t>
       </w:r>
     </w:p>
     <w:p>
-      <w:r>
-        <w:t xml:space="preserve">   - Use `stop_line_prefixes` / `stop_line_contains` as **page-local** stop conditions.</w:t>
+      <w:pPr>
+        <w:pStyle w:val="ListBullet"/>
+      </w:pPr>
+      <w:r>
+        <w:t xml:space="preserve">Use </w:t>
+      </w:r>
+      <w:r>
+        <w:rPr>
+          <w:rFonts w:ascii="Consolas" w:hAnsi="Consolas"/>
+          <w:sz w:val="18"/>
+        </w:rPr>
+        <w:t>stop_line_prefixes</w:t>
+      </w:r>
+      <w:r>
+        <w:t xml:space="preserve"> / </w:t>
+      </w:r>
+      <w:r>
+        <w:rPr>
+          <w:rFonts w:ascii="Consolas" w:hAnsi="Consolas"/>
+          <w:sz w:val="18"/>
+        </w:rPr>
+        <w:t>stop_line_contains</w:t>
+      </w:r>
+      <w:r>
+        <w:t xml:space="preserve"> as </w:t>
+      </w:r>
+      <w:r>
+        <w:rPr>
+          <w:b/>
+        </w:rPr>
+        <w:t>page-local</w:t>
+      </w:r>
+      <w:r>
+        <w:t xml:space="preserve"> stop conditions.</w:t>
       </w:r>
     </w:p>
     <w:p>
-      <w:r>
-        <w:t xml:space="preserve">   - Use `noise_prefixes` to drop non-holding lines.</w:t>
+      <w:pPr>
+        <w:pStyle w:val="ListBullet"/>
+      </w:pPr>
+      <w:r>
+        <w:t xml:space="preserve">Use </w:t>
+      </w:r>
+      <w:r>
+        <w:rPr>
+          <w:rFonts w:ascii="Consolas" w:hAnsi="Consolas"/>
+          <w:sz w:val="18"/>
+        </w:rPr>
+        <w:t>noise_prefixes</w:t>
+      </w:r>
+      <w:r>
+        <w:t xml:space="preserve"> to drop non-holding lines.</w:t>
       </w:r>
     </w:p>
     <w:p>
       <w:r>
-        <w:t>5. **Multi-line row merging**:</w:t>
+        <w:t xml:space="preserve">5. </w:t>
+      </w:r>
+      <w:r>
+        <w:rPr>
+          <w:b/>
+        </w:rPr>
+        <w:t>Multi-line row merging</w:t>
+      </w:r>
+      <w:r>
+        <w:t>:</w:t>
       </w:r>
     </w:p>
     <w:p>
-      <w:r>
-        <w:t xml:space="preserve">   - Maintain a "pending" holding while reading lines.</w:t>
+      <w:pPr>
+        <w:pStyle w:val="ListBullet"/>
+      </w:pPr>
+      <w:r>
+        <w:t>Maintain a "pending" holding while reading lines.</w:t>
       </w:r>
     </w:p>
     <w:p>
-      <w:r>
-        <w:t xml:space="preserve">   - Merge multi-line security descriptions and detect when numeric tokens indicate the end of a row.</w:t>
+      <w:pPr>
+        <w:pStyle w:val="ListBullet"/>
+      </w:pPr>
+      <w:r>
+        <w:t>Merge multi-line security descriptions and detect when numeric tokens indicate the end of a row.</w:t>
       </w:r>
     </w:p>
     <w:p>
       <w:r>
-        <w:t>6. **Instrument/section headers**:</w:t>
+        <w:t xml:space="preserve">6. </w:t>
+      </w:r>
+      <w:r>
+        <w:rPr>
+          <w:b/>
+        </w:rPr>
+        <w:t>Instrument/section headers</w:t>
+      </w:r>
+      <w:r>
+        <w:t>:</w:t>
       </w:r>
     </w:p>
     <w:p>
-      <w:r>
-        <w:t xml:space="preserve">   - Recognize instrument headers (e.g., `"COMMON STOCKS"`) and propagate `security_type` to subsequent holdings until the next header.</w:t>
+      <w:pPr>
+        <w:pStyle w:val="ListBullet"/>
+      </w:pPr>
+      <w:r>
+        <w:t xml:space="preserve">Recognize instrument headers (e.g., </w:t>
+      </w:r>
+      <w:r>
+        <w:rPr>
+          <w:rFonts w:ascii="Consolas" w:hAnsi="Consolas"/>
+          <w:sz w:val="18"/>
+        </w:rPr>
+        <w:t>"COMMON STOCKS"</w:t>
+      </w:r>
+      <w:r>
+        <w:t xml:space="preserve">) and propagate </w:t>
+      </w:r>
+      <w:r>
+        <w:rPr>
+          <w:rFonts w:ascii="Consolas" w:hAnsi="Consolas"/>
+          <w:sz w:val="18"/>
+        </w:rPr>
+        <w:t>security_type</w:t>
+      </w:r>
+      <w:r>
+        <w:t xml:space="preserve"> to subsequent holdings until the next header.</w:t>
       </w:r>
     </w:p>
     <w:p/>
@@ -651,8 +1491,11 @@
     </w:p>
     <w:p/>
     <w:p>
-      <w:r>
-        <w:t>- Use layout config hints (token indices, instrument headers) and simple heuristics to map numeric tokens and text segments to canonical fields.</w:t>
+      <w:pPr>
+        <w:pStyle w:val="ListBullet"/>
+      </w:pPr>
+      <w:r>
+        <w:t>Use layout config hints (token indices, instrument headers) and simple heuristics to map numeric tokens and text segments to canonical fields.</w:t>
       </w:r>
     </w:p>
     <w:p/>
@@ -663,63 +1506,264 @@
     </w:p>
     <w:p/>
     <w:p>
-      <w:r>
-        <w:t>- **Fund-level metadata**:</w:t>
+      <w:pPr>
+        <w:pStyle w:val="ListBullet"/>
+      </w:pPr>
+      <w:r>
+        <w:rPr>
+          <w:b/>
+        </w:rPr>
+        <w:t>Fund-level metadata</w:t>
+      </w:r>
+      <w:r>
+        <w:t>:</w:t>
       </w:r>
     </w:p>
     <w:p>
-      <w:r>
-        <w:t xml:space="preserve">  - `fund_name`: extracted from PDF text (e.g., a line ending with `"Fund"` on early pages), with `layout_id` as a fallback if text-based guessing fails.</w:t>
+      <w:pPr>
+        <w:pStyle w:val="ListBullet"/>
+      </w:pPr>
+      <w:r>
+        <w:rPr>
+          <w:rFonts w:ascii="Consolas" w:hAnsi="Consolas"/>
+          <w:sz w:val="18"/>
+        </w:rPr>
+        <w:t>fund_name</w:t>
+      </w:r>
+      <w:r>
+        <w:t xml:space="preserve">: extracted from PDF text (e.g., a line ending with </w:t>
+      </w:r>
+      <w:r>
+        <w:rPr>
+          <w:rFonts w:ascii="Consolas" w:hAnsi="Consolas"/>
+          <w:sz w:val="18"/>
+        </w:rPr>
+        <w:t>"Fund"</w:t>
+      </w:r>
+      <w:r>
+        <w:t xml:space="preserve"> on early pages), with </w:t>
+      </w:r>
+      <w:r>
+        <w:rPr>
+          <w:rFonts w:ascii="Consolas" w:hAnsi="Consolas"/>
+          <w:sz w:val="18"/>
+        </w:rPr>
+        <w:t>layout_id</w:t>
+      </w:r>
+      <w:r>
+        <w:t xml:space="preserve"> as a fallback if text-based guessing fails.</w:t>
       </w:r>
     </w:p>
     <w:p>
-      <w:r>
-        <w:t xml:space="preserve">  - `report_date`: extracted from the first pages using a regex that handles both spaced and compact dates (e.g., `"August 31, 2025"` and `"AUGUST31,2025"`).</w:t>
+      <w:pPr>
+        <w:pStyle w:val="ListBullet"/>
+      </w:pPr>
+      <w:r>
+        <w:rPr>
+          <w:rFonts w:ascii="Consolas" w:hAnsi="Consolas"/>
+          <w:sz w:val="18"/>
+        </w:rPr>
+        <w:t>report_date</w:t>
+      </w:r>
+      <w:r>
+        <w:t xml:space="preserve">: extracted from the first pages using a regex that handles both spaced and compact dates (e.g., </w:t>
+      </w:r>
+      <w:r>
+        <w:rPr>
+          <w:rFonts w:ascii="Consolas" w:hAnsi="Consolas"/>
+          <w:sz w:val="18"/>
+        </w:rPr>
+        <w:t>"August 31, 2025"</w:t>
+      </w:r>
+      <w:r>
+        <w:t xml:space="preserve"> and </w:t>
+      </w:r>
+      <w:r>
+        <w:rPr>
+          <w:rFonts w:ascii="Consolas" w:hAnsi="Consolas"/>
+          <w:sz w:val="18"/>
+        </w:rPr>
+        <w:t>"AUGUST31,2025"</w:t>
+      </w:r>
+      <w:r>
+        <w:t>).</w:t>
       </w:r>
     </w:p>
     <w:p>
-      <w:r>
-        <w:t>- **Numeric fields**:</w:t>
+      <w:pPr>
+        <w:pStyle w:val="ListBullet"/>
+      </w:pPr>
+      <w:r>
+        <w:rPr>
+          <w:b/>
+        </w:rPr>
+        <w:t>Numeric fields</w:t>
+      </w:r>
+      <w:r>
+        <w:t>:</w:t>
       </w:r>
     </w:p>
     <w:p>
-      <w:r>
-        <w:t xml:space="preserve">  - Strip commas and currency symbols where present.</w:t>
+      <w:pPr>
+        <w:pStyle w:val="ListBullet"/>
+      </w:pPr>
+      <w:r>
+        <w:t>Strip commas and currency symbols where present.</w:t>
       </w:r>
     </w:p>
     <w:p>
-      <w:r>
-        <w:t xml:space="preserve">  - Map numeric tokens according to `shares_token_index` and `value_token_index`.</w:t>
+      <w:pPr>
+        <w:pStyle w:val="ListBullet"/>
+      </w:pPr>
+      <w:r>
+        <w:t xml:space="preserve">Map numeric tokens according to </w:t>
+      </w:r>
+      <w:r>
+        <w:rPr>
+          <w:rFonts w:ascii="Consolas" w:hAnsi="Consolas"/>
+          <w:sz w:val="18"/>
+        </w:rPr>
+        <w:t>shares_token_index</w:t>
+      </w:r>
+      <w:r>
+        <w:t xml:space="preserve"> and </w:t>
+      </w:r>
+      <w:r>
+        <w:rPr>
+          <w:rFonts w:ascii="Consolas" w:hAnsi="Consolas"/>
+          <w:sz w:val="18"/>
+        </w:rPr>
+        <w:t>value_token_index</w:t>
+      </w:r>
+      <w:r>
+        <w:t>.</w:t>
       </w:r>
     </w:p>
     <w:p>
-      <w:r>
-        <w:t>- **Country**:</w:t>
+      <w:pPr>
+        <w:pStyle w:val="ListBullet"/>
+      </w:pPr>
+      <w:r>
+        <w:rPr>
+          <w:b/>
+        </w:rPr>
+        <w:t>Country</w:t>
+      </w:r>
+      <w:r>
+        <w:t>:</w:t>
       </w:r>
     </w:p>
     <w:p>
-      <w:r>
-        <w:t xml:space="preserve">  - Derived from section headings and mapped to ISO3 via `COUNTRY_TO_ISO3` and `country_heading_to_iso3`.</w:t>
+      <w:pPr>
+        <w:pStyle w:val="ListBullet"/>
+      </w:pPr>
+      <w:r>
+        <w:t xml:space="preserve">Derived from section headings and mapped to ISO3 via </w:t>
+      </w:r>
+      <w:r>
+        <w:rPr>
+          <w:rFonts w:ascii="Consolas" w:hAnsi="Consolas"/>
+          <w:sz w:val="18"/>
+        </w:rPr>
+        <w:t>COUNTRY_TO_ISO3</w:t>
+      </w:r>
+      <w:r>
+        <w:t xml:space="preserve"> and </w:t>
+      </w:r>
+      <w:r>
+        <w:rPr>
+          <w:rFonts w:ascii="Consolas" w:hAnsi="Consolas"/>
+          <w:sz w:val="18"/>
+        </w:rPr>
+        <w:t>country_heading_to_iso3</w:t>
+      </w:r>
+      <w:r>
+        <w:t>.</w:t>
       </w:r>
     </w:p>
     <w:p>
-      <w:r>
-        <w:t>- **Security name normalization**:</w:t>
+      <w:pPr>
+        <w:pStyle w:val="ListBullet"/>
+      </w:pPr>
+      <w:r>
+        <w:rPr>
+          <w:b/>
+        </w:rPr>
+        <w:t>Security name normalization</w:t>
+      </w:r>
+      <w:r>
+        <w:t>:</w:t>
       </w:r>
     </w:p>
     <w:p>
-      <w:r>
-        <w:t xml:space="preserve">  - `_normalize_name` fixes common spacing issues:</w:t>
+      <w:pPr>
+        <w:pStyle w:val="ListBullet"/>
+      </w:pPr>
+      <w:r>
+        <w:rPr>
+          <w:rFonts w:ascii="Consolas" w:hAnsi="Consolas"/>
+          <w:sz w:val="18"/>
+        </w:rPr>
+        <w:t>_normalize_name</w:t>
+      </w:r>
+      <w:r>
+        <w:t xml:space="preserve"> fixes common spacing issues:</w:t>
       </w:r>
     </w:p>
     <w:p>
-      <w:r>
-        <w:t xml:space="preserve">    - Insert spaces between lowercase and uppercase transitions (e.g., `"AssaAbloy"` → `"Assa Abloy"`).</w:t>
+      <w:pPr>
+        <w:pStyle w:val="ListBullet"/>
+      </w:pPr>
+      <w:r>
+        <w:t xml:space="preserve">Insert spaces between lowercase and uppercase transitions (e.g., </w:t>
+      </w:r>
+      <w:r>
+        <w:rPr>
+          <w:rFonts w:ascii="Consolas" w:hAnsi="Consolas"/>
+          <w:sz w:val="18"/>
+        </w:rPr>
+        <w:t>"AssaAbloy"</w:t>
+      </w:r>
+      <w:r>
+        <w:t xml:space="preserve"> → </w:t>
+      </w:r>
+      <w:r>
+        <w:rPr>
+          <w:rFonts w:ascii="Consolas" w:hAnsi="Consolas"/>
+          <w:sz w:val="18"/>
+        </w:rPr>
+        <w:t>"Assa Abloy"</w:t>
+      </w:r>
+      <w:r>
+        <w:t>).</w:t>
       </w:r>
     </w:p>
     <w:p>
-      <w:r>
-        <w:t xml:space="preserve">    - Normalize spaces around commas, ampersands, and parentheses (e.g., `"Toronto- Dominion Bank( The)"` → `"Toronto-Dominion Bank (The)"`).</w:t>
+      <w:pPr>
+        <w:pStyle w:val="ListBullet"/>
+      </w:pPr>
+      <w:r>
+        <w:t xml:space="preserve">Normalize spaces around commas, ampersands, and parentheses (e.g., </w:t>
+      </w:r>
+      <w:r>
+        <w:rPr>
+          <w:rFonts w:ascii="Consolas" w:hAnsi="Consolas"/>
+          <w:sz w:val="18"/>
+        </w:rPr>
+        <w:t>"Toronto- Dominion Bank( The)"</w:t>
+      </w:r>
+      <w:r>
+        <w:t xml:space="preserve"> → </w:t>
+      </w:r>
+      <w:r>
+        <w:rPr>
+          <w:rFonts w:ascii="Consolas" w:hAnsi="Consolas"/>
+          <w:sz w:val="18"/>
+        </w:rPr>
+        <w:t>"Toronto-Dominion Bank (The)"</w:t>
+      </w:r>
+      <w:r>
+        <w:t>).</w:t>
       </w:r>
     </w:p>
     <w:p/>
@@ -730,13 +1774,126 @@
     </w:p>
     <w:p/>
     <w:p>
-      <w:r>
-        <w:t>- One `Holding` dataclass per row (`fund_extractor/models.py`) with:</w:t>
+      <w:pPr>
+        <w:pStyle w:val="ListBullet"/>
+      </w:pPr>
+      <w:r>
+        <w:t xml:space="preserve">One </w:t>
+      </w:r>
+      <w:r>
+        <w:rPr>
+          <w:rFonts w:ascii="Consolas" w:hAnsi="Consolas"/>
+          <w:sz w:val="18"/>
+        </w:rPr>
+        <w:t>Holding</w:t>
+      </w:r>
+      <w:r>
+        <w:t xml:space="preserve"> dataclass per row (</w:t>
+      </w:r>
+      <w:r>
+        <w:rPr>
+          <w:rFonts w:ascii="Consolas" w:hAnsi="Consolas"/>
+          <w:sz w:val="18"/>
+        </w:rPr>
+        <w:t>fund_extractor/models.py</w:t>
+      </w:r>
+      <w:r>
+        <w:t>) with:</w:t>
       </w:r>
     </w:p>
     <w:p>
-      <w:r>
-        <w:t xml:space="preserve">  - `fund_name`, `report_date`, `security_name`, `security_type`, `country_iso3`, `sector`, `shares`, `principal`, `market_value`.</w:t>
+      <w:pPr>
+        <w:pStyle w:val="ListBullet"/>
+      </w:pPr>
+      <w:r>
+        <w:rPr>
+          <w:rFonts w:ascii="Consolas" w:hAnsi="Consolas"/>
+          <w:sz w:val="18"/>
+        </w:rPr>
+        <w:t>fund_name</w:t>
+      </w:r>
+      <w:r>
+        <w:t xml:space="preserve">, </w:t>
+      </w:r>
+      <w:r>
+        <w:rPr>
+          <w:rFonts w:ascii="Consolas" w:hAnsi="Consolas"/>
+          <w:sz w:val="18"/>
+        </w:rPr>
+        <w:t>report_date</w:t>
+      </w:r>
+      <w:r>
+        <w:t xml:space="preserve">, </w:t>
+      </w:r>
+      <w:r>
+        <w:rPr>
+          <w:rFonts w:ascii="Consolas" w:hAnsi="Consolas"/>
+          <w:sz w:val="18"/>
+        </w:rPr>
+        <w:t>security_name</w:t>
+      </w:r>
+      <w:r>
+        <w:t xml:space="preserve">, </w:t>
+      </w:r>
+      <w:r>
+        <w:rPr>
+          <w:rFonts w:ascii="Consolas" w:hAnsi="Consolas"/>
+          <w:sz w:val="18"/>
+        </w:rPr>
+        <w:t>security_type</w:t>
+      </w:r>
+      <w:r>
+        <w:t xml:space="preserve">, </w:t>
+      </w:r>
+      <w:r>
+        <w:rPr>
+          <w:rFonts w:ascii="Consolas" w:hAnsi="Consolas"/>
+          <w:sz w:val="18"/>
+        </w:rPr>
+        <w:t>country_iso3</w:t>
+      </w:r>
+      <w:r>
+        <w:t xml:space="preserve">, </w:t>
+      </w:r>
+      <w:r>
+        <w:rPr>
+          <w:rFonts w:ascii="Consolas" w:hAnsi="Consolas"/>
+          <w:sz w:val="18"/>
+        </w:rPr>
+        <w:t>sector</w:t>
+      </w:r>
+      <w:r>
+        <w:t xml:space="preserve">, </w:t>
+      </w:r>
+      <w:r>
+        <w:rPr>
+          <w:rFonts w:ascii="Consolas" w:hAnsi="Consolas"/>
+          <w:sz w:val="18"/>
+        </w:rPr>
+        <w:t>shares</w:t>
+      </w:r>
+      <w:r>
+        <w:t xml:space="preserve">, </w:t>
+      </w:r>
+      <w:r>
+        <w:rPr>
+          <w:rFonts w:ascii="Consolas" w:hAnsi="Consolas"/>
+          <w:sz w:val="18"/>
+        </w:rPr>
+        <w:t>principal</w:t>
+      </w:r>
+      <w:r>
+        <w:t xml:space="preserve">, </w:t>
+      </w:r>
+      <w:r>
+        <w:rPr>
+          <w:rFonts w:ascii="Consolas" w:hAnsi="Consolas"/>
+          <w:sz w:val="18"/>
+        </w:rPr>
+        <w:t>market_value</w:t>
+      </w:r>
+      <w:r>
+        <w:t>.</w:t>
       </w:r>
     </w:p>
     <w:p/>
@@ -752,7 +1909,16 @@
     <w:p/>
     <w:p>
       <w:r>
-        <w:t>Use AI/ML **only for ambiguous or missing pieces** to save cost.</w:t>
+        <w:t xml:space="preserve">Use AI/ML </w:t>
+      </w:r>
+      <w:r>
+        <w:rPr>
+          <w:b/>
+        </w:rPr>
+        <w:t>only for ambiguous or missing pieces</w:t>
+      </w:r>
+      <w:r>
+        <w:t xml:space="preserve"> to save cost.</w:t>
       </w:r>
     </w:p>
     <w:p/>
@@ -763,63 +1929,123 @@
     </w:p>
     <w:p/>
     <w:p>
-      <w:r>
-        <w:t>- **OCR for image-based PDFs**:</w:t>
+      <w:pPr>
+        <w:pStyle w:val="ListBullet"/>
+      </w:pPr>
+      <w:r>
+        <w:rPr>
+          <w:b/>
+        </w:rPr>
+        <w:t>OCR for image-based PDFs</w:t>
+      </w:r>
+      <w:r>
+        <w:t>:</w:t>
       </w:r>
     </w:p>
     <w:p>
-      <w:r>
-        <w:t xml:space="preserve">  - Run an on-prem OCR engine (e.g., Tesseract) on pages with no extractable text.</w:t>
+      <w:pPr>
+        <w:pStyle w:val="ListBullet"/>
+      </w:pPr>
+      <w:r>
+        <w:t>Run an on-prem OCR engine (e.g., Tesseract) on pages with no extractable text.</w:t>
       </w:r>
     </w:p>
     <w:p>
-      <w:r>
-        <w:t xml:space="preserve">  - Optionally fall back to a cloud OCR/vision API for difficult documents.</w:t>
+      <w:pPr>
+        <w:pStyle w:val="ListBullet"/>
+      </w:pPr>
+      <w:r>
+        <w:t>Optionally fall back to a cloud OCR/vision API for difficult documents.</w:t>
       </w:r>
     </w:p>
     <w:p>
-      <w:r>
-        <w:t xml:space="preserve">  - Feed OCR text back into the generic extraction engine.</w:t>
+      <w:pPr>
+        <w:pStyle w:val="ListBullet"/>
+      </w:pPr>
+      <w:r>
+        <w:t>Feed OCR text back into the generic extraction engine.</w:t>
       </w:r>
     </w:p>
     <w:p>
-      <w:r>
-        <w:t>- **Security type and sector classification**:</w:t>
+      <w:pPr>
+        <w:pStyle w:val="ListBullet"/>
+      </w:pPr>
+      <w:r>
+        <w:rPr>
+          <w:b/>
+        </w:rPr>
+        <w:t>Security type and sector classification</w:t>
+      </w:r>
+      <w:r>
+        <w:t>:</w:t>
       </w:r>
     </w:p>
     <w:p>
-      <w:r>
-        <w:t xml:space="preserve">  - Input: security description, optional context.</w:t>
+      <w:pPr>
+        <w:pStyle w:val="ListBullet"/>
+      </w:pPr>
+      <w:r>
+        <w:t>Input: security description, optional context.</w:t>
       </w:r>
     </w:p>
     <w:p>
-      <w:r>
-        <w:t xml:space="preserve">  - Output: normalized security type (e.g., “Convertible Bond”, “Equity”) and sector (e.g., GICS sector).</w:t>
+      <w:pPr>
+        <w:pStyle w:val="ListBullet"/>
+      </w:pPr>
+      <w:r>
+        <w:t>Output: normalized security type (e.g., “Convertible Bond”, “Equity”) and sector (e.g., GICS sector).</w:t>
       </w:r>
     </w:p>
     <w:p>
-      <w:r>
-        <w:t>- **Country inference**:</w:t>
+      <w:pPr>
+        <w:pStyle w:val="ListBullet"/>
+      </w:pPr>
+      <w:r>
+        <w:rPr>
+          <w:b/>
+        </w:rPr>
+        <w:t>Country inference</w:t>
+      </w:r>
+      <w:r>
+        <w:t>:</w:t>
       </w:r>
     </w:p>
     <w:p>
-      <w:r>
-        <w:t xml:space="preserve">  - Input: issuer name + context.</w:t>
+      <w:pPr>
+        <w:pStyle w:val="ListBullet"/>
+      </w:pPr>
+      <w:r>
+        <w:t>Input: issuer name + context.</w:t>
       </w:r>
     </w:p>
     <w:p>
-      <w:r>
-        <w:t xml:space="preserve">  - Output: ISO3 country code with confidence, when not obvious from headings.</w:t>
+      <w:pPr>
+        <w:pStyle w:val="ListBullet"/>
+      </w:pPr>
+      <w:r>
+        <w:t>Output: ISO3 country code with confidence, when not obvious from headings.</w:t>
       </w:r>
     </w:p>
     <w:p>
-      <w:r>
-        <w:t>- **AI-assisted layout config generation**:</w:t>
+      <w:pPr>
+        <w:pStyle w:val="ListBullet"/>
+      </w:pPr>
+      <w:r>
+        <w:rPr>
+          <w:b/>
+        </w:rPr>
+        <w:t>AI-assisted layout config generation</w:t>
+      </w:r>
+      <w:r>
+        <w:t>:</w:t>
       </w:r>
     </w:p>
     <w:p>
-      <w:r>
-        <w:t xml:space="preserve">  - Given a sample PDF’s text, have an LLM propose an initial layout config that a human can refine.</w:t>
+      <w:pPr>
+        <w:pStyle w:val="ListBullet"/>
+      </w:pPr>
+      <w:r>
+        <w:t>Given a sample PDF’s text, have an LLM propose an initial layout config that a human can refine.</w:t>
       </w:r>
     </w:p>
     <w:p/>
@@ -830,23 +2056,35 @@
     </w:p>
     <w:p/>
     <w:p>
-      <w:r>
-        <w:t>- Cache predictions per input string.</w:t>
+      <w:pPr>
+        <w:pStyle w:val="ListBullet"/>
+      </w:pPr>
+      <w:r>
+        <w:t>Cache predictions per input string.</w:t>
       </w:r>
     </w:p>
     <w:p>
-      <w:r>
-        <w:t>- Batch AI calls for a set of holdings or sample pages.</w:t>
+      <w:pPr>
+        <w:pStyle w:val="ListBullet"/>
+      </w:pPr>
+      <w:r>
+        <w:t>Batch AI calls for a set of holdings or sample pages.</w:t>
       </w:r>
     </w:p>
     <w:p>
-      <w:r>
-        <w:t>- Use lighter/cheaper models where possible.</w:t>
+      <w:pPr>
+        <w:pStyle w:val="ListBullet"/>
+      </w:pPr>
+      <w:r>
+        <w:t>Use lighter/cheaper models where possible.</w:t>
       </w:r>
     </w:p>
     <w:p>
-      <w:r>
-        <w:t>- Limit AI usage to onboarding/config generation and rare fallbacks, not every extraction.</w:t>
+      <w:pPr>
+        <w:pStyle w:val="ListBullet"/>
+      </w:pPr>
+      <w:r>
+        <w:t>Limit AI usage to onboarding/config generation and rare fallbacks, not every extraction.</w:t>
       </w:r>
     </w:p>
     <w:p/>
@@ -873,43 +2111,109 @@
     </w:p>
     <w:p/>
     <w:p>
-      <w:r>
-        <w:t>- **Field-level validation**:</w:t>
+      <w:pPr>
+        <w:pStyle w:val="ListBullet"/>
+      </w:pPr>
+      <w:r>
+        <w:rPr>
+          <w:b/>
+        </w:rPr>
+        <w:t>Field-level validation</w:t>
+      </w:r>
+      <w:r>
+        <w:t>:</w:t>
       </w:r>
     </w:p>
     <w:p>
-      <w:r>
-        <w:t xml:space="preserve">  - Type checks (numeric fields must parse as numbers, dates must parse).</w:t>
+      <w:pPr>
+        <w:pStyle w:val="ListBullet"/>
+      </w:pPr>
+      <w:r>
+        <w:t>Type checks (numeric fields must parse as numbers, dates must parse).</w:t>
       </w:r>
     </w:p>
     <w:p>
-      <w:r>
-        <w:t xml:space="preserve">  - Presence rules (e.g., `security_name` and at least one of `shares/principal/market_value`).</w:t>
+      <w:pPr>
+        <w:pStyle w:val="ListBullet"/>
+      </w:pPr>
+      <w:r>
+        <w:t xml:space="preserve">Presence rules (e.g., </w:t>
+      </w:r>
+      <w:r>
+        <w:rPr>
+          <w:rFonts w:ascii="Consolas" w:hAnsi="Consolas"/>
+          <w:sz w:val="18"/>
+        </w:rPr>
+        <w:t>security_name</w:t>
+      </w:r>
+      <w:r>
+        <w:t xml:space="preserve"> and at least one of </w:t>
+      </w:r>
+      <w:r>
+        <w:rPr>
+          <w:rFonts w:ascii="Consolas" w:hAnsi="Consolas"/>
+          <w:sz w:val="18"/>
+        </w:rPr>
+        <w:t>shares/principal/market_value</w:t>
+      </w:r>
+      <w:r>
+        <w:t>).</w:t>
       </w:r>
     </w:p>
     <w:p>
-      <w:r>
-        <w:t xml:space="preserve">  - Range checks (no negative shares/principal/market values for long-only funds).</w:t>
+      <w:pPr>
+        <w:pStyle w:val="ListBullet"/>
+      </w:pPr>
+      <w:r>
+        <w:t>Range checks (no negative shares/principal/market values for long-only funds).</w:t>
       </w:r>
     </w:p>
     <w:p>
-      <w:r>
-        <w:t xml:space="preserve">  - Format checks (valid ISO3 country codes, known sector names).</w:t>
+      <w:pPr>
+        <w:pStyle w:val="ListBullet"/>
+      </w:pPr>
+      <w:r>
+        <w:t>Format checks (valid ISO3 country codes, known sector names).</w:t>
       </w:r>
     </w:p>
     <w:p>
-      <w:r>
-        <w:t>- **Aggregate validation**:</w:t>
+      <w:pPr>
+        <w:pStyle w:val="ListBullet"/>
+      </w:pPr>
+      <w:r>
+        <w:rPr>
+          <w:b/>
+        </w:rPr>
+        <w:t>Aggregate validation</w:t>
+      </w:r>
+      <w:r>
+        <w:t>:</w:t>
       </w:r>
     </w:p>
     <w:p>
-      <w:r>
-        <w:t xml:space="preserve">  - Compare sum of `market_value` by section/fund to reported totals (within tolerance).</w:t>
+      <w:pPr>
+        <w:pStyle w:val="ListBullet"/>
+      </w:pPr>
+      <w:r>
+        <w:t xml:space="preserve">Compare sum of </w:t>
+      </w:r>
+      <w:r>
+        <w:rPr>
+          <w:rFonts w:ascii="Consolas" w:hAnsi="Consolas"/>
+          <w:sz w:val="18"/>
+        </w:rPr>
+        <w:t>market_value</w:t>
+      </w:r>
+      <w:r>
+        <w:t xml:space="preserve"> by section/fund to reported totals (within tolerance).</w:t>
       </w:r>
     </w:p>
     <w:p>
-      <w:r>
-        <w:t xml:space="preserve">  - Flag outliers (e.g., extremely large positions vs. portfolio size).</w:t>
+      <w:pPr>
+        <w:pStyle w:val="ListBullet"/>
+      </w:pPr>
+      <w:r>
+        <w:t>Flag outliers (e.g., extremely large positions vs. portfolio size).</w:t>
       </w:r>
     </w:p>
     <w:p/>
@@ -920,28 +2224,62 @@
     </w:p>
     <w:p/>
     <w:p>
-      <w:r>
-        <w:t>- A **validation service** (or library) that:</w:t>
+      <w:pPr>
+        <w:pStyle w:val="ListBullet"/>
+      </w:pPr>
+      <w:r>
+        <w:t xml:space="preserve">A </w:t>
+      </w:r>
+      <w:r>
+        <w:rPr>
+          <w:b/>
+        </w:rPr>
+        <w:t>validation service</w:t>
+      </w:r>
+      <w:r>
+        <w:t xml:space="preserve"> (or library) that:</w:t>
       </w:r>
     </w:p>
     <w:p>
-      <w:r>
-        <w:t xml:space="preserve">  - Accepts a batch of holdings and fund metadata.</w:t>
+      <w:pPr>
+        <w:pStyle w:val="ListBullet"/>
+      </w:pPr>
+      <w:r>
+        <w:t>Accepts a batch of holdings and fund metadata.</w:t>
       </w:r>
     </w:p>
     <w:p>
-      <w:r>
-        <w:t xml:space="preserve">  - Applies a configurable set of rules (some global, some per-fund layout).</w:t>
+      <w:pPr>
+        <w:pStyle w:val="ListBullet"/>
+      </w:pPr>
+      <w:r>
+        <w:t>Applies a configurable set of rules (some global, some per-fund layout).</w:t>
       </w:r>
     </w:p>
     <w:p>
-      <w:r>
-        <w:t xml:space="preserve">  - Outputs structured results: lists of errors, warnings, and per-row flags.</w:t>
+      <w:pPr>
+        <w:pStyle w:val="ListBullet"/>
+      </w:pPr>
+      <w:r>
+        <w:t>Outputs structured results: lists of errors, warnings, and per-row flags.</w:t>
       </w:r>
     </w:p>
     <w:p>
-      <w:r>
-        <w:t>- Results are persisted (e.g., `validation_results` table) and surfaced in APIs and the review UI.</w:t>
+      <w:pPr>
+        <w:pStyle w:val="ListBullet"/>
+      </w:pPr>
+      <w:r>
+        <w:t xml:space="preserve">Results are persisted (e.g., </w:t>
+      </w:r>
+      <w:r>
+        <w:rPr>
+          <w:rFonts w:ascii="Consolas" w:hAnsi="Consolas"/>
+          <w:sz w:val="18"/>
+        </w:rPr>
+        <w:t>validation_results</w:t>
+      </w:r>
+      <w:r>
+        <w:t xml:space="preserve"> table) and surfaced in APIs and the review UI.</w:t>
       </w:r>
     </w:p>
     <w:p/>
@@ -968,63 +2306,123 @@
     </w:p>
     <w:p/>
     <w:p>
-      <w:r>
-        <w:t>- **Row grid**:</w:t>
+      <w:pPr>
+        <w:pStyle w:val="ListBullet"/>
+      </w:pPr>
+      <w:r>
+        <w:rPr>
+          <w:b/>
+        </w:rPr>
+        <w:t>Row grid</w:t>
+      </w:r>
+      <w:r>
+        <w:t>:</w:t>
       </w:r>
     </w:p>
     <w:p>
-      <w:r>
-        <w:t xml:space="preserve">  - Table of holdings with filters and sorting.</w:t>
+      <w:pPr>
+        <w:pStyle w:val="ListBullet"/>
+      </w:pPr>
+      <w:r>
+        <w:t>Table of holdings with filters and sorting.</w:t>
       </w:r>
     </w:p>
     <w:p>
-      <w:r>
-        <w:t xml:space="preserve">  - Columns include parsed fields and validation/AI flags.</w:t>
+      <w:pPr>
+        <w:pStyle w:val="ListBullet"/>
+      </w:pPr>
+      <w:r>
+        <w:t>Columns include parsed fields and validation/AI flags.</w:t>
       </w:r>
     </w:p>
     <w:p>
-      <w:r>
-        <w:t>- **Issue filters**:</w:t>
+      <w:pPr>
+        <w:pStyle w:val="ListBullet"/>
+      </w:pPr>
+      <w:r>
+        <w:rPr>
+          <w:b/>
+        </w:rPr>
+        <w:t>Issue filters</w:t>
+      </w:r>
+      <w:r>
+        <w:t>:</w:t>
       </w:r>
     </w:p>
     <w:p>
-      <w:r>
-        <w:t xml:space="preserve">  - Show only rows with failed validation.</w:t>
+      <w:pPr>
+        <w:pStyle w:val="ListBullet"/>
+      </w:pPr>
+      <w:r>
+        <w:t>Show only rows with failed validation.</w:t>
       </w:r>
     </w:p>
     <w:p>
-      <w:r>
-        <w:t xml:space="preserve">  - Show only AI-inferred fields (sector/country/type).</w:t>
+      <w:pPr>
+        <w:pStyle w:val="ListBullet"/>
+      </w:pPr>
+      <w:r>
+        <w:t>Show only AI-inferred fields (sector/country/type).</w:t>
       </w:r>
     </w:p>
     <w:p>
-      <w:r>
-        <w:t>- **PDF context panel**:</w:t>
+      <w:pPr>
+        <w:pStyle w:val="ListBullet"/>
+      </w:pPr>
+      <w:r>
+        <w:rPr>
+          <w:b/>
+        </w:rPr>
+        <w:t>PDF context panel</w:t>
+      </w:r>
+      <w:r>
+        <w:t>:</w:t>
       </w:r>
     </w:p>
     <w:p>
-      <w:r>
-        <w:t xml:space="preserve">  - Display a PDF page snippet around the selected row.</w:t>
+      <w:pPr>
+        <w:pStyle w:val="ListBullet"/>
+      </w:pPr>
+      <w:r>
+        <w:t>Display a PDF page snippet around the selected row.</w:t>
       </w:r>
     </w:p>
     <w:p>
-      <w:r>
-        <w:t xml:space="preserve">  - Highlight region corresponding to the row text.</w:t>
+      <w:pPr>
+        <w:pStyle w:val="ListBullet"/>
+      </w:pPr>
+      <w:r>
+        <w:t>Highlight region corresponding to the row text.</w:t>
       </w:r>
     </w:p>
     <w:p>
-      <w:r>
-        <w:t>- **Inline editing**:</w:t>
+      <w:pPr>
+        <w:pStyle w:val="ListBullet"/>
+      </w:pPr>
+      <w:r>
+        <w:rPr>
+          <w:b/>
+        </w:rPr>
+        <w:t>Inline editing</w:t>
+      </w:r>
+      <w:r>
+        <w:t>:</w:t>
       </w:r>
     </w:p>
     <w:p>
-      <w:r>
-        <w:t xml:space="preserve">  - Users adjust fields directly in the grid.</w:t>
+      <w:pPr>
+        <w:pStyle w:val="ListBullet"/>
+      </w:pPr>
+      <w:r>
+        <w:t>Users adjust fields directly in the grid.</w:t>
       </w:r>
     </w:p>
     <w:p>
-      <w:r>
-        <w:t xml:space="preserve">  - Changes saved to corrected dataset.</w:t>
+      <w:pPr>
+        <w:pStyle w:val="ListBullet"/>
+      </w:pPr>
+      <w:r>
+        <w:t>Changes saved to corrected dataset.</w:t>
       </w:r>
     </w:p>
     <w:p/>
@@ -1044,23 +2442,45 @@
     </w:p>
     <w:p/>
     <w:p>
-      <w:r>
-        <w:t>- JSON:</w:t>
+      <w:pPr>
+        <w:pStyle w:val="ListBullet"/>
+      </w:pPr>
+      <w:r>
+        <w:t>JSON:</w:t>
       </w:r>
     </w:p>
     <w:p>
-      <w:r>
-        <w:t xml:space="preserve">  - One file per PDF containing a list of `Holding` dicts.</w:t>
+      <w:pPr>
+        <w:pStyle w:val="ListBullet"/>
+      </w:pPr>
+      <w:r>
+        <w:t xml:space="preserve">One file per PDF containing a list of </w:t>
+      </w:r>
+      <w:r>
+        <w:rPr>
+          <w:rFonts w:ascii="Consolas" w:hAnsi="Consolas"/>
+          <w:sz w:val="18"/>
+        </w:rPr>
+        <w:t>Holding</w:t>
+      </w:r>
+      <w:r>
+        <w:t xml:space="preserve"> dicts.</w:t>
       </w:r>
     </w:p>
     <w:p>
-      <w:r>
-        <w:t>- CSV:</w:t>
+      <w:pPr>
+        <w:pStyle w:val="ListBullet"/>
+      </w:pPr>
+      <w:r>
+        <w:t>CSV:</w:t>
       </w:r>
     </w:p>
     <w:p>
-      <w:r>
-        <w:t xml:space="preserve">  - Flat table containing holdings plus fund-level fields as columns.</w:t>
+      <w:pPr>
+        <w:pStyle w:val="ListBullet"/>
+      </w:pPr>
+      <w:r>
+        <w:t>Flat table containing holdings plus fund-level fields as columns.</w:t>
       </w:r>
     </w:p>
     <w:p/>
@@ -1082,77 +2502,218 @@
     <w:p/>
     <w:p>
       <w:r>
-        <w:t>1. **Upload sample PDFs** for the new fund (preferably multiple reports) via a config-onboarding API.</w:t>
+        <w:t xml:space="preserve">1. </w:t>
+      </w:r>
+      <w:r>
+        <w:rPr>
+          <w:b/>
+        </w:rPr>
+        <w:t>Upload sample PDFs</w:t>
+      </w:r>
+      <w:r>
+        <w:t xml:space="preserve"> for the new fund (preferably multiple reports) via a config-onboarding API.</w:t>
       </w:r>
     </w:p>
     <w:p>
       <w:r>
-        <w:t>2. **Generate an initial layout config with AI (optional)**:</w:t>
+        <w:t xml:space="preserve">2. </w:t>
+      </w:r>
+      <w:r>
+        <w:rPr>
+          <w:b/>
+        </w:rPr>
+        <w:t>Generate an initial layout config with AI (optional)</w:t>
+      </w:r>
+      <w:r>
+        <w:t>:</w:t>
       </w:r>
     </w:p>
     <w:p>
-      <w:r>
-        <w:t xml:space="preserve">   - A config generator service pulls the sample PDFs from object storage.</w:t>
+      <w:pPr>
+        <w:pStyle w:val="ListBullet"/>
+      </w:pPr>
+      <w:r>
+        <w:t>A config generator service pulls the sample PDFs from object storage.</w:t>
       </w:r>
     </w:p>
     <w:p>
-      <w:r>
-        <w:t xml:space="preserve">   - It extracts representative text pages and calls an LLM to propose a draft layout config for each fund/layout.</w:t>
+      <w:pPr>
+        <w:pStyle w:val="ListBullet"/>
+      </w:pPr>
+      <w:r>
+        <w:t>It extracts representative text pages and calls an LLM to propose a draft layout config for each fund/layout.</w:t>
       </w:r>
     </w:p>
     <w:p>
       <w:r>
-        <w:t>3. **Explore and refine the layout**:</w:t>
+        <w:t xml:space="preserve">3. </w:t>
+      </w:r>
+      <w:r>
+        <w:rPr>
+          <w:b/>
+        </w:rPr>
+        <w:t>Explore and refine the layout</w:t>
+      </w:r>
+      <w:r>
+        <w:t>:</w:t>
       </w:r>
     </w:p>
     <w:p>
-      <w:r>
-        <w:t xml:space="preserve">   - Through a web UI, analysts review the draft YAML/JSON configs.</w:t>
+      <w:pPr>
+        <w:pStyle w:val="ListBullet"/>
+      </w:pPr>
+      <w:r>
+        <w:t>Through a web UI, analysts review the draft YAML/JSON configs.</w:t>
       </w:r>
     </w:p>
     <w:p>
-      <w:r>
-        <w:t xml:space="preserve">   - They tweak fields such as `schedule_header`, `layout.columns`, `instrument_headers`, `stop_line_prefixes`, and `noise_prefixes`.</w:t>
+      <w:pPr>
+        <w:pStyle w:val="ListBullet"/>
+      </w:pPr>
+      <w:r>
+        <w:t xml:space="preserve">They tweak fields such as </w:t>
+      </w:r>
+      <w:r>
+        <w:rPr>
+          <w:rFonts w:ascii="Consolas" w:hAnsi="Consolas"/>
+          <w:sz w:val="18"/>
+        </w:rPr>
+        <w:t>schedule_header</w:t>
+      </w:r>
+      <w:r>
+        <w:t xml:space="preserve">, </w:t>
+      </w:r>
+      <w:r>
+        <w:rPr>
+          <w:rFonts w:ascii="Consolas" w:hAnsi="Consolas"/>
+          <w:sz w:val="18"/>
+        </w:rPr>
+        <w:t>layout.columns</w:t>
+      </w:r>
+      <w:r>
+        <w:t xml:space="preserve">, </w:t>
+      </w:r>
+      <w:r>
+        <w:rPr>
+          <w:rFonts w:ascii="Consolas" w:hAnsi="Consolas"/>
+          <w:sz w:val="18"/>
+        </w:rPr>
+        <w:t>instrument_headers</w:t>
+      </w:r>
+      <w:r>
+        <w:t xml:space="preserve">, </w:t>
+      </w:r>
+      <w:r>
+        <w:rPr>
+          <w:rFonts w:ascii="Consolas" w:hAnsi="Consolas"/>
+          <w:sz w:val="18"/>
+        </w:rPr>
+        <w:t>stop_line_prefixes</w:t>
+      </w:r>
+      <w:r>
+        <w:t xml:space="preserve">, and </w:t>
+      </w:r>
+      <w:r>
+        <w:rPr>
+          <w:rFonts w:ascii="Consolas" w:hAnsi="Consolas"/>
+          <w:sz w:val="18"/>
+        </w:rPr>
+        <w:t>noise_prefixes</w:t>
+      </w:r>
+      <w:r>
+        <w:t>.</w:t>
       </w:r>
     </w:p>
     <w:p>
-      <w:r>
-        <w:t xml:space="preserve">   - Configs are saved as new versions in a central store.</w:t>
+      <w:pPr>
+        <w:pStyle w:val="ListBullet"/>
+      </w:pPr>
+      <w:r>
+        <w:t>Configs are saved as new versions in a central store.</w:t>
       </w:r>
     </w:p>
     <w:p>
       <w:r>
-        <w:t>4. **Test extraction**:</w:t>
+        <w:t xml:space="preserve">4. </w:t>
+      </w:r>
+      <w:r>
+        <w:rPr>
+          <w:b/>
+        </w:rPr>
+        <w:t>Test extraction</w:t>
+      </w:r>
+      <w:r>
+        <w:t>:</w:t>
       </w:r>
     </w:p>
     <w:p>
-      <w:r>
-        <w:t xml:space="preserve">   - Trigger test runs for the associated sample reports using the new layout config.</w:t>
+      <w:pPr>
+        <w:pStyle w:val="ListBullet"/>
+      </w:pPr>
+      <w:r>
+        <w:t>Trigger test runs for the associated sample reports using the new layout config.</w:t>
       </w:r>
     </w:p>
     <w:p>
-      <w:r>
-        <w:t xml:space="preserve">   - Inspect holdings and validation results in the UI.</w:t>
+      <w:pPr>
+        <w:pStyle w:val="ListBullet"/>
+      </w:pPr>
+      <w:r>
+        <w:t>Inspect holdings and validation results in the UI.</w:t>
       </w:r>
     </w:p>
     <w:p>
       <w:r>
-        <w:t>5. **Iterate**:</w:t>
+        <w:t xml:space="preserve">5. </w:t>
+      </w:r>
+      <w:r>
+        <w:rPr>
+          <w:b/>
+        </w:rPr>
+        <w:t>Iterate</w:t>
+      </w:r>
+      <w:r>
+        <w:t>:</w:t>
       </w:r>
     </w:p>
     <w:p>
-      <w:r>
-        <w:t xml:space="preserve">   - Adjust config fields until extraction and validation results are satisfactory.</w:t>
+      <w:pPr>
+        <w:pStyle w:val="ListBullet"/>
+      </w:pPr>
+      <w:r>
+        <w:t>Adjust config fields until extraction and validation results are satisfactory.</w:t>
       </w:r>
     </w:p>
     <w:p>
       <w:r>
-        <w:t>6. **Finalize and version**:</w:t>
+        <w:t xml:space="preserve">6. </w:t>
+      </w:r>
+      <w:r>
+        <w:rPr>
+          <w:b/>
+        </w:rPr>
+        <w:t>Finalize and version</w:t>
+      </w:r>
+      <w:r>
+        <w:t>:</w:t>
       </w:r>
     </w:p>
     <w:p>
-      <w:r>
-        <w:t xml:space="preserve">   - Mark the config version as `active` for its layout/fund family.</w:t>
+      <w:pPr>
+        <w:pStyle w:val="ListBullet"/>
+      </w:pPr>
+      <w:r>
+        <w:t xml:space="preserve">Mark the config version as </w:t>
+      </w:r>
+      <w:r>
+        <w:rPr>
+          <w:rFonts w:ascii="Consolas" w:hAnsi="Consolas"/>
+          <w:sz w:val="18"/>
+        </w:rPr>
+        <w:t>active</w:t>
+      </w:r>
+      <w:r>
+        <w:t xml:space="preserve"> for its layout/fund family.</w:t>
       </w:r>
     </w:p>
     <w:p/>
@@ -1163,13 +2724,19 @@
     </w:p>
     <w:p/>
     <w:p>
-      <w:r>
-        <w:t>- Reuse configs for fund families with similar layouts.</w:t>
+      <w:pPr>
+        <w:pStyle w:val="ListBullet"/>
+      </w:pPr>
+      <w:r>
+        <w:t>Reuse configs for fund families with similar layouts.</w:t>
       </w:r>
     </w:p>
     <w:p>
-      <w:r>
-        <w:t>- Use the AI-based config generator to bootstrap new configs quickly, then refine manually.</w:t>
+      <w:pPr>
+        <w:pStyle w:val="ListBullet"/>
+      </w:pPr>
+      <w:r>
+        <w:t>Use the AI-based config generator to bootstrap new configs quickly, then refine manually.</w:t>
       </w:r>
     </w:p>
     <w:p/>
@@ -1190,33 +2757,69 @@
     </w:p>
     <w:p/>
     <w:p>
-      <w:r>
-        <w:t>- **Syntactic**:</w:t>
+      <w:pPr>
+        <w:pStyle w:val="ListBullet"/>
+      </w:pPr>
+      <w:r>
+        <w:rPr>
+          <w:b/>
+        </w:rPr>
+        <w:t>Syntactic</w:t>
+      </w:r>
+      <w:r>
+        <w:t>:</w:t>
       </w:r>
     </w:p>
     <w:p>
-      <w:r>
-        <w:t xml:space="preserve">  - Regex for currencies, percentages, and dates.</w:t>
+      <w:pPr>
+        <w:pStyle w:val="ListBullet"/>
+      </w:pPr>
+      <w:r>
+        <w:t>Regex for currencies, percentages, and dates.</w:t>
       </w:r>
     </w:p>
     <w:p>
-      <w:r>
-        <w:t>- **Semantic**:</w:t>
+      <w:pPr>
+        <w:pStyle w:val="ListBullet"/>
+      </w:pPr>
+      <w:r>
+        <w:rPr>
+          <w:b/>
+        </w:rPr>
+        <w:t>Semantic</w:t>
+      </w:r>
+      <w:r>
+        <w:t>:</w:t>
       </w:r>
     </w:p>
     <w:p>
-      <w:r>
-        <w:t xml:space="preserve">  - Security type vs. field presence (e.g., bonds should have principal).</w:t>
+      <w:pPr>
+        <w:pStyle w:val="ListBullet"/>
+      </w:pPr>
+      <w:r>
+        <w:t>Security type vs. field presence (e.g., bonds should have principal).</w:t>
       </w:r>
     </w:p>
     <w:p>
-      <w:r>
-        <w:t>- **Aggregate**:</w:t>
+      <w:pPr>
+        <w:pStyle w:val="ListBullet"/>
+      </w:pPr>
+      <w:r>
+        <w:rPr>
+          <w:b/>
+        </w:rPr>
+        <w:t>Aggregate</w:t>
+      </w:r>
+      <w:r>
+        <w:t>:</w:t>
       </w:r>
     </w:p>
     <w:p>
-      <w:r>
-        <w:t xml:space="preserve">  - Section/fund totals vs. sums of row values.</w:t>
+      <w:pPr>
+        <w:pStyle w:val="ListBullet"/>
+      </w:pPr>
+      <w:r>
+        <w:t>Section/fund totals vs. sums of row values.</w:t>
       </w:r>
     </w:p>
     <w:p/>
@@ -1227,25 +2830,45 @@
     </w:p>
     <w:p/>
     <w:p>
-      <w:r>
-        <w:t>- Rules can be implemented in code and optionally expressed declaratively in YAML/JSON, e.g.:</w:t>
+      <w:pPr>
+        <w:pStyle w:val="ListBullet"/>
+      </w:pPr>
+      <w:r>
+        <w:t>Rules can be implemented in code and optionally expressed declaratively in YAML/JSON, e.g.:</w:t>
       </w:r>
     </w:p>
     <w:p/>
     <w:p>
-      <w:r>
-        <w:t xml:space="preserve">  - `market_value: { type: number, min: 0 }`</w:t>
+      <w:pPr>
+        <w:pStyle w:val="ListBullet"/>
+      </w:pPr>
+      <w:r>
+        <w:rPr>
+          <w:rFonts w:ascii="Consolas" w:hAnsi="Consolas"/>
+          <w:sz w:val="18"/>
+        </w:rPr>
+        <w:t>market_value: { type: number, min: 0 }</w:t>
       </w:r>
     </w:p>
     <w:p>
-      <w:r>
-        <w:t xml:space="preserve">  - `security_type: { allowed_values: ["Equity", "Convertible Bond", "Corporate Bond", ...] }`</w:t>
+      <w:pPr>
+        <w:pStyle w:val="ListBullet"/>
+      </w:pPr>
+      <w:r>
+        <w:rPr>
+          <w:rFonts w:ascii="Consolas" w:hAnsi="Consolas"/>
+          <w:sz w:val="18"/>
+        </w:rPr>
+        <w:t>security_type: { allowed_values: ["Equity", "Convertible Bond", "Corporate Bond", ...] }</w:t>
       </w:r>
     </w:p>
     <w:p/>
     <w:p>
-      <w:r>
-        <w:t>- Allow enabling/disabling rules per layout or fund family.</w:t>
+      <w:pPr>
+        <w:pStyle w:val="ListBullet"/>
+      </w:pPr>
+      <w:r>
+        <w:t>Allow enabling/disabling rules per layout or fund family.</w:t>
       </w:r>
     </w:p>
     <w:p/>
@@ -1266,13 +2889,19 @@
     </w:p>
     <w:p/>
     <w:p>
-      <w:r>
-        <w:t>- Large PDFs (hundreds of pages).</w:t>
+      <w:pPr>
+        <w:pStyle w:val="ListBullet"/>
+      </w:pPr>
+      <w:r>
+        <w:t>Large PDFs (hundreds of pages).</w:t>
       </w:r>
     </w:p>
     <w:p>
-      <w:r>
-        <w:t>- Batch processing many funds.</w:t>
+      <w:pPr>
+        <w:pStyle w:val="ListBullet"/>
+      </w:pPr>
+      <w:r>
+        <w:t>Batch processing many funds.</w:t>
       </w:r>
     </w:p>
     <w:p/>
@@ -1283,53 +2912,107 @@
     </w:p>
     <w:p/>
     <w:p>
-      <w:r>
-        <w:t>- **Scope reduction**:</w:t>
+      <w:pPr>
+        <w:pStyle w:val="ListBullet"/>
+      </w:pPr>
+      <w:r>
+        <w:rPr>
+          <w:b/>
+        </w:rPr>
+        <w:t>Scope reduction</w:t>
+      </w:r>
+      <w:r>
+        <w:t>:</w:t>
       </w:r>
     </w:p>
     <w:p>
-      <w:r>
-        <w:t xml:space="preserve">  - Parse only pages in or near the Schedule of Investments section.</w:t>
+      <w:pPr>
+        <w:pStyle w:val="ListBullet"/>
+      </w:pPr>
+      <w:r>
+        <w:t>Parse only pages in or near the Schedule of Investments section.</w:t>
       </w:r>
     </w:p>
     <w:p>
-      <w:r>
-        <w:t>- **Streaming**:</w:t>
+      <w:pPr>
+        <w:pStyle w:val="ListBullet"/>
+      </w:pPr>
+      <w:r>
+        <w:rPr>
+          <w:b/>
+        </w:rPr>
+        <w:t>Streaming</w:t>
+      </w:r>
+      <w:r>
+        <w:t>:</w:t>
       </w:r>
     </w:p>
     <w:p>
-      <w:r>
-        <w:t xml:space="preserve">  - Process PDFs page-by-page where possible.</w:t>
+      <w:pPr>
+        <w:pStyle w:val="ListBullet"/>
+      </w:pPr>
+      <w:r>
+        <w:t>Process PDFs page-by-page where possible.</w:t>
       </w:r>
     </w:p>
     <w:p>
-      <w:r>
-        <w:t>- **Parallelism**:</w:t>
+      <w:pPr>
+        <w:pStyle w:val="ListBullet"/>
+      </w:pPr>
+      <w:r>
+        <w:rPr>
+          <w:b/>
+        </w:rPr>
+        <w:t>Parallelism</w:t>
+      </w:r>
+      <w:r>
+        <w:t>:</w:t>
       </w:r>
     </w:p>
     <w:p>
-      <w:r>
-        <w:t xml:space="preserve">  - Run multiple PDFs in parallel.</w:t>
+      <w:pPr>
+        <w:pStyle w:val="ListBullet"/>
+      </w:pPr>
+      <w:r>
+        <w:t>Run multiple PDFs in parallel.</w:t>
       </w:r>
     </w:p>
     <w:p>
-      <w:r>
-        <w:t xml:space="preserve">  - Limited page-level parallelism within a PDF.</w:t>
+      <w:pPr>
+        <w:pStyle w:val="ListBullet"/>
+      </w:pPr>
+      <w:r>
+        <w:t>Limited page-level parallelism within a PDF.</w:t>
       </w:r>
     </w:p>
     <w:p>
-      <w:r>
-        <w:t>- **Caching**:</w:t>
+      <w:pPr>
+        <w:pStyle w:val="ListBullet"/>
+      </w:pPr>
+      <w:r>
+        <w:rPr>
+          <w:b/>
+        </w:rPr>
+        <w:t>Caching</w:t>
+      </w:r>
+      <w:r>
+        <w:t>:</w:t>
       </w:r>
     </w:p>
     <w:p>
-      <w:r>
-        <w:t xml:space="preserve">  - Cache IR to avoid reparsing PDFs.</w:t>
+      <w:pPr>
+        <w:pStyle w:val="ListBullet"/>
+      </w:pPr>
+      <w:r>
+        <w:t>Cache IR to avoid reparsing PDFs.</w:t>
       </w:r>
     </w:p>
     <w:p>
-      <w:r>
-        <w:t xml:space="preserve">  - Cache AI predictions by input string.</w:t>
+      <w:pPr>
+        <w:pStyle w:val="ListBullet"/>
+      </w:pPr>
+      <w:r>
+        <w:t>Cache AI predictions by input string.</w:t>
       </w:r>
     </w:p>
     <w:p/>
@@ -1340,18 +3023,27 @@
     </w:p>
     <w:p/>
     <w:p>
-      <w:r>
-        <w:t>- Only call AI when rules fail or fields are missing.</w:t>
+      <w:pPr>
+        <w:pStyle w:val="ListBullet"/>
+      </w:pPr>
+      <w:r>
+        <w:t>Only call AI when rules fail or fields are missing.</w:t>
       </w:r>
     </w:p>
     <w:p>
-      <w:r>
-        <w:t>- Limit AI usage to specific fields (sector/country/type).</w:t>
+      <w:pPr>
+        <w:pStyle w:val="ListBullet"/>
+      </w:pPr>
+      <w:r>
+        <w:t>Limit AI usage to specific fields (sector/country/type).</w:t>
       </w:r>
     </w:p>
     <w:p>
-      <w:r>
-        <w:t>- Monitor and cap per-document usage.</w:t>
+      <w:pPr>
+        <w:pStyle w:val="ListBullet"/>
+      </w:pPr>
+      <w:r>
+        <w:t>Monitor and cap per-document usage.</w:t>
       </w:r>
     </w:p>
     <w:p/>
@@ -1375,189 +3067,97 @@
     </w:p>
     <w:p/>
     <w:p>
-      <w:r>
-        <w:t>```text</w:t>
-      </w:r>
-    </w:p>
-    <w:p>
-      <w:r>
+      <w:pPr>
+        <w:pStyle w:val="Code"/>
+      </w:pPr>
+      <w:r>
+        <w:rPr>
+          <w:rFonts w:ascii="Consolas" w:hAnsi="Consolas"/>
+        </w:rPr>
         <w:t>function process_pdf(pdf_path_or_url, optional_layout_id):</w:t>
-      </w:r>
-    </w:p>
-    <w:p>
-      <w:r>
+        <w:br/>
         <w:t xml:space="preserve">    pdf = load_pdf(pdf_path_or_url)  # pdfplumber</w:t>
+        <w:br/>
+        <w:br/>
+        <w:t xml:space="preserve">    if is_image_based(pdf):</w:t>
+        <w:br/>
+        <w:t xml:space="preserve">        ocr_text_by_page = ai_ocr_extract_pdf(pdf_path_or_url)  # future</w:t>
+        <w:br/>
+        <w:t xml:space="preserve">        return process_with_ocr_text(ocr_text_by_page)</w:t>
+        <w:br/>
+        <w:br/>
+        <w:t xml:space="preserve">    text_first_pages = extract_text_first_pages(pdf)</w:t>
+        <w:br/>
+        <w:br/>
+        <w:t xml:space="preserve">    if optional_layout_id is not None:</w:t>
+        <w:br/>
+        <w:t xml:space="preserve">        cfg = load_layout_config_by_id(optional_layout_id)</w:t>
+        <w:br/>
+        <w:t xml:space="preserve">    else:</w:t>
+        <w:br/>
+        <w:t xml:space="preserve">        cfg = detect_config_for_pdf(text_first_pages, all_layout_configs)</w:t>
+        <w:br/>
+        <w:br/>
+        <w:t xml:space="preserve">    holdings = extract_with_layout(pdf, cfg, fund_name_hint, report_date_hint)</w:t>
+        <w:br/>
+        <w:br/>
+        <w:t xml:space="preserve">    # Write raw extraction results; validation is run as a separate step.</w:t>
+        <w:br/>
+        <w:t xml:space="preserve">    export_to_json_and_csv(holdings)</w:t>
+        <w:br/>
+        <w:br/>
+        <w:t xml:space="preserve">    return holdings</w:t>
       </w:r>
     </w:p>
     <w:p/>
     <w:p>
-      <w:r>
-        <w:t xml:space="preserve">    if is_image_based(pdf):</w:t>
-      </w:r>
-    </w:p>
-    <w:p>
-      <w:r>
-        <w:t xml:space="preserve">        ocr_text_by_page = ai_ocr_extract_pdf(pdf_path_or_url)  # future</w:t>
-      </w:r>
-    </w:p>
-    <w:p>
-      <w:r>
-        <w:t xml:space="preserve">        return process_with_ocr_text(ocr_text_by_page)</w:t>
+      <w:pPr>
+        <w:pStyle w:val="Heading2"/>
+      </w:pPr>
+      <w:r>
+        <w:t>7.2 Layout Profile Example (YAML-style)</w:t>
       </w:r>
     </w:p>
     <w:p/>
     <w:p>
-      <w:r>
-        <w:t xml:space="preserve">    text_first_pages = extract_text_first_pages(pdf)</w:t>
-      </w:r>
-    </w:p>
-    <w:p/>
-    <w:p>
-      <w:r>
-        <w:t xml:space="preserve">    if optional_layout_id is not None:</w:t>
-      </w:r>
-    </w:p>
-    <w:p>
-      <w:r>
-        <w:t xml:space="preserve">        cfg = load_layout_config_by_id(optional_layout_id)</w:t>
-      </w:r>
-    </w:p>
-    <w:p>
-      <w:r>
-        <w:t xml:space="preserve">    else:</w:t>
-      </w:r>
-    </w:p>
-    <w:p>
-      <w:r>
-        <w:t xml:space="preserve">        cfg = detect_config_for_pdf(text_first_pages, all_layout_configs)</w:t>
-      </w:r>
-    </w:p>
-    <w:p/>
-    <w:p>
-      <w:r>
-        <w:t xml:space="preserve">    holdings = extract_with_layout(pdf, cfg, fund_name_hint, report_date_hint)</w:t>
-      </w:r>
-    </w:p>
-    <w:p/>
-    <w:p>
-      <w:r>
-        <w:t xml:space="preserve">    # Write raw extraction results; validation is run as a separate step.</w:t>
-      </w:r>
-    </w:p>
-    <w:p>
-      <w:r>
-        <w:t xml:space="preserve">    export_to_json_and_csv(holdings)</w:t>
-      </w:r>
-    </w:p>
-    <w:p/>
-    <w:p>
-      <w:r>
-        <w:t xml:space="preserve">    return holdings</w:t>
-      </w:r>
-    </w:p>
-    <w:p>
-      <w:r>
-        <w:t>```</w:t>
-      </w:r>
-    </w:p>
-    <w:p/>
-    <w:p>
-      <w:pPr>
-        <w:pStyle w:val="Heading2"/>
-      </w:pPr>
-      <w:r>
-        <w:t>7.2 Layout Profile Example (YAML-style)</w:t>
-      </w:r>
-    </w:p>
-    <w:p/>
-    <w:p>
-      <w:r>
-        <w:t>```text</w:t>
-      </w:r>
-    </w:p>
-    <w:p>
-      <w:r>
+      <w:pPr>
+        <w:pStyle w:val="Code"/>
+      </w:pPr>
+      <w:r>
+        <w:rPr>
+          <w:rFonts w:ascii="Consolas" w:hAnsi="Consolas"/>
+        </w:rPr>
         <w:t>id: blackrock_international</w:t>
-      </w:r>
-    </w:p>
-    <w:p>
-      <w:r>
+        <w:br/>
         <w:t>schedule_header: "Schedule of Investments"</w:t>
-      </w:r>
-    </w:p>
-    <w:p>
-      <w:r>
+        <w:br/>
         <w:t>layout:</w:t>
-      </w:r>
-    </w:p>
-    <w:p>
-      <w:r>
+        <w:br/>
         <w:t xml:space="preserve">  type: two_column_multiline_shares_first</w:t>
-      </w:r>
-    </w:p>
-    <w:p>
-      <w:r>
+        <w:br/>
         <w:t xml:space="preserve">  columns: 2</w:t>
-      </w:r>
-    </w:p>
-    <w:p>
-      <w:r>
+        <w:br/>
         <w:t xml:space="preserve">  shares_token_index: 0</w:t>
-      </w:r>
-    </w:p>
-    <w:p>
-      <w:r>
+        <w:br/>
         <w:t xml:space="preserve">  value_token_index: 1</w:t>
-      </w:r>
-    </w:p>
-    <w:p>
-      <w:r>
+        <w:br/>
         <w:t>instrument_headers:</w:t>
-      </w:r>
-    </w:p>
-    <w:p>
-      <w:r>
+        <w:br/>
         <w:t xml:space="preserve">  COMMON STOCKS: "Common Stock"</w:t>
-      </w:r>
-    </w:p>
-    <w:p>
-      <w:r>
+        <w:br/>
         <w:t>stop_line_prefixes:</w:t>
-      </w:r>
-    </w:p>
-    <w:p>
-      <w:r>
+        <w:br/>
         <w:t xml:space="preserve">  - "Total Long-Term Investments"</w:t>
-      </w:r>
-    </w:p>
-    <w:p>
-      <w:r>
+        <w:br/>
         <w:t>stop_line_contains: []</w:t>
-      </w:r>
-    </w:p>
-    <w:p>
-      <w:r>
+        <w:br/>
         <w:t>noise_prefixes:</w:t>
-      </w:r>
-    </w:p>
-    <w:p>
-      <w:r>
+        <w:br/>
         <w:t xml:space="preserve">  - "(Cost:$"</w:t>
-      </w:r>
-    </w:p>
-    <w:p>
-      <w:r>
+        <w:br/>
         <w:t xml:space="preserve">  - "Other Assets"</w:t>
-      </w:r>
-    </w:p>
-    <w:p>
-      <w:r>
+        <w:br/>
         <w:t xml:space="preserve">  - "Net Assets"</w:t>
-      </w:r>
-    </w:p>
-    <w:p>
-      <w:r>
-        <w:t>```</w:t>
       </w:r>
     </w:p>
     <w:p/>
@@ -13616,6 +15216,13 @@
         <w:shd w:val="clear" w:color="auto" w:fill="FBCAA2" w:themeFill="accent6" w:themeFillTint="7F"/>
       </w:tcPr>
     </w:tblStylePr>
+  </w:style>
+  <w:style w:type="paragraph" w:customStyle="1" w:styleId="Code">
+    <w:name w:val="Code"/>
+    <w:rPr>
+      <w:rFonts w:ascii="Consolas" w:hAnsi="Consolas"/>
+      <w:sz w:val="18"/>
+    </w:rPr>
   </w:style>
 </w:styles>
 </file>

</xml_diff>